<commit_message>
Merge changes from remote
</commit_message>
<xml_diff>
--- a/src/Assets/Projects/resume.docx
+++ b/src/Assets/Projects/resume.docx
@@ -20,14 +20,20 @@
         </w:sdtPr>
         <w:sdtEndPr/>
         <w:sdtContent>
+          <w:proofErr w:type="spellStart"/>
           <w:r>
-            <w:t>Devesh Sharma</w:t>
+            <w:t>Devesh</w:t>
+          </w:r>
+          <w:proofErr w:type="spellEnd"/>
+          <w:r>
+            <w:t xml:space="preserve"> Sharma</w:t>
           </w:r>
         </w:sdtContent>
       </w:sdt>
     </w:p>
     <w:p>
       <w:pPr>
+        <w:pStyle w:val="Heading3"/>
         <w:rPr>
           <w:rStyle w:val="Hyperlink"/>
         </w:rPr>
@@ -56,12 +62,14 @@
         <w:t xml:space="preserve">| </w:t>
       </w:r>
       <w:hyperlink r:id="rId9" w:history="1">
+        <w:proofErr w:type="spellStart"/>
         <w:r>
           <w:rPr>
             <w:rStyle w:val="Hyperlink"/>
           </w:rPr>
           <w:t>GitHub</w:t>
         </w:r>
+        <w:proofErr w:type="spellEnd"/>
       </w:hyperlink>
       <w:r>
         <w:rPr>
@@ -73,12 +81,14 @@
         <w:t xml:space="preserve">| </w:t>
       </w:r>
       <w:hyperlink r:id="rId10" w:history="1">
+        <w:proofErr w:type="spellStart"/>
         <w:r>
           <w:rPr>
             <w:rStyle w:val="Hyperlink"/>
           </w:rPr>
           <w:t>GeeksForGeeks</w:t>
         </w:r>
+        <w:proofErr w:type="spellEnd"/>
       </w:hyperlink>
       <w:r>
         <w:t xml:space="preserve"> </w:t>
@@ -94,20 +104,13 @@
           <w:rPr>
             <w:rStyle w:val="Hyperlink"/>
           </w:rPr>
-          <w:t>Portf</w:t>
-        </w:r>
-        <w:bookmarkStart w:id="0" w:name="_GoBack"/>
-        <w:bookmarkEnd w:id="0"/>
-        <w:r>
-          <w:rPr>
-            <w:rStyle w:val="Hyperlink"/>
-          </w:rPr>
-          <w:t>olio</w:t>
+          <w:t>Portfolio</w:t>
         </w:r>
       </w:hyperlink>
     </w:p>
     <w:p>
       <w:pPr>
+        <w:pStyle w:val="Heading3"/>
         <w:rPr>
           <w:color w:val="5F5F5F" w:themeColor="hyperlink"/>
           <w:u w:val="single"/>
@@ -143,390 +146,527 @@
     <w:p>
       <w:pPr>
         <w:pStyle w:val="Heading1"/>
-      </w:pPr>
-      <w:sdt>
-        <w:sdtPr>
-          <w:alias w:val="Education:"/>
-          <w:tag w:val="Education:"/>
-          <w:id w:val="1513793667"/>
-          <w:placeholder>
-            <w:docPart w:val="49C016DB9F164D7EA32C2E1EF862D6C7"/>
-          </w:placeholder>
-          <w:temporary/>
-          <w:showingPlcHdr/>
-          <w15:appearance w15:val="hidden"/>
-        </w:sdtPr>
-        <w:sdtEndPr/>
-        <w:sdtContent>
-          <w:r>
-            <w:t>Education</w:t>
-          </w:r>
-        </w:sdtContent>
-      </w:sdt>
-    </w:p>
-    <w:p>
-      <w:pPr>
-        <w:pStyle w:val="Heading2"/>
+        <w:rPr>
+          <w:szCs w:val="28"/>
+        </w:rPr>
       </w:pPr>
       <w:r>
-        <w:t>MIT World Peace University</w:t>
-      </w:r>
-      <w:r>
-        <w:t xml:space="preserve"> Pune </w:t>
-      </w:r>
-      <w:r>
-        <w:t>(2019-2023)</w:t>
-      </w:r>
-    </w:p>
-    <w:p>
-      <w:pPr>
-        <w:pStyle w:val="ListBullet"/>
-      </w:pPr>
-      <w:r>
-        <w:t>Btech-Electrical:- 8.25</w:t>
-      </w:r>
-      <w:r>
-        <w:t xml:space="preserve"> cgpa</w:t>
+        <w:rPr>
+          <w:szCs w:val="28"/>
+        </w:rPr>
+        <w:t xml:space="preserve">Education </w:t>
       </w:r>
     </w:p>
     <w:p>
       <w:pPr>
         <w:pStyle w:val="Heading1"/>
-      </w:pPr>
-      <w:r>
-        <w:t>Projects</w:t>
-      </w:r>
-    </w:p>
-    <w:p>
-      <w:pPr>
-        <w:pStyle w:val="Heading2"/>
-      </w:pPr>
-      <w:r>
-        <w:t>Self-Discipline</w:t>
-      </w:r>
-      <w:r>
-        <w:t xml:space="preserve"> | </w:t>
-      </w:r>
-      <w:hyperlink r:id="rId13" w:history="1">
-        <w:r>
-          <w:rPr>
-            <w:rStyle w:val="Hyperlink"/>
-          </w:rPr>
-          <w:t>EXPO-</w:t>
-        </w:r>
-        <w:r>
-          <w:rPr>
-            <w:rStyle w:val="Hyperlink"/>
-          </w:rPr>
-          <w:t>Live</w:t>
-        </w:r>
-      </w:hyperlink>
-      <w:r>
-        <w:t xml:space="preserve"> | </w:t>
-      </w:r>
-      <w:hyperlink r:id="rId14" w:history="1">
-        <w:r>
-          <w:rPr>
-            <w:rStyle w:val="Hyperlink"/>
-          </w:rPr>
-          <w:t>GitHub</w:t>
-        </w:r>
-      </w:hyperlink>
-    </w:p>
-    <w:p>
-      <w:pPr>
-        <w:pStyle w:val="ListBullet"/>
-      </w:pPr>
-      <w:r>
-        <w:t>Developed a MERN stack project with OTP authentication and user-friendly features such as task management, user authentication, and profile customization.</w:t>
-      </w:r>
-    </w:p>
-    <w:p>
-      <w:pPr>
-        <w:pStyle w:val="Heading2"/>
-      </w:pPr>
-      <w:r>
-        <w:t>Mealfull</w:t>
-      </w:r>
-      <w:r>
-        <w:t xml:space="preserve"> </w:t>
-      </w:r>
-      <w:r>
-        <w:t>|</w:t>
-      </w:r>
-      <w:r>
-        <w:t xml:space="preserve"> </w:t>
-      </w:r>
-      <w:hyperlink r:id="rId15" w:history="1">
-        <w:r>
-          <w:rPr>
-            <w:rStyle w:val="Hyperlink"/>
-          </w:rPr>
-          <w:t>Live</w:t>
-        </w:r>
-      </w:hyperlink>
-      <w:r>
-        <w:t xml:space="preserve"> | </w:t>
-      </w:r>
-      <w:hyperlink r:id="rId16" w:history="1">
-        <w:r>
-          <w:rPr>
-            <w:rStyle w:val="Hyperlink"/>
-          </w:rPr>
-          <w:t>GitHub</w:t>
-        </w:r>
-      </w:hyperlink>
-    </w:p>
-    <w:p>
-      <w:pPr>
-        <w:pStyle w:val="ListBullet"/>
-      </w:pPr>
-      <w:r>
-        <w:t xml:space="preserve">Developed Mealfull, a React </w:t>
-      </w:r>
-      <w:r>
-        <w:t>project with live demo on Netlify</w:t>
-      </w:r>
-      <w:r>
-        <w:t xml:space="preserve"> that analyzes customers' scheduling patterns using JSON data, featuring a calendar selector, graph display, and booking viewer.</w:t>
-      </w:r>
-    </w:p>
-    <w:p>
-      <w:pPr>
-        <w:pStyle w:val="Heading2"/>
-      </w:pPr>
-      <w:r>
-        <w:t>Myrecipe</w:t>
-      </w:r>
-      <w:r>
-        <w:t xml:space="preserve">| </w:t>
-      </w:r>
-      <w:hyperlink r:id="rId17" w:history="1">
-        <w:r>
-          <w:rPr>
-            <w:rStyle w:val="Hyperlink"/>
-          </w:rPr>
-          <w:t>Liv</w:t>
-        </w:r>
-        <w:r>
-          <w:rPr>
-            <w:rStyle w:val="Hyperlink"/>
-          </w:rPr>
-          <w:t>e</w:t>
-        </w:r>
-      </w:hyperlink>
-      <w:r>
-        <w:t xml:space="preserve"> | </w:t>
-      </w:r>
-      <w:hyperlink r:id="rId18" w:history="1">
-        <w:r>
-          <w:rPr>
-            <w:rStyle w:val="Hyperlink"/>
-          </w:rPr>
-          <w:t>GitHub</w:t>
-        </w:r>
-      </w:hyperlink>
-    </w:p>
-    <w:p>
-      <w:pPr>
-        <w:pStyle w:val="ListBullet"/>
-      </w:pPr>
-      <w:r>
-        <w:t>Created a stylish, responsive recipe search page using Edamam API, React, Scss styling, and custom media querie</w:t>
-      </w:r>
-      <w:r>
-        <w:t>s. Live demo available on Netlify</w:t>
-      </w:r>
-      <w:r>
-        <w:t>.</w:t>
-      </w:r>
-      <w:r>
-        <w:t xml:space="preserve"> </w:t>
-      </w:r>
-    </w:p>
-    <w:p>
-      <w:pPr>
-        <w:pStyle w:val="Heading1"/>
-      </w:pPr>
-      <w:r>
-        <w:t>Skills</w:t>
-      </w:r>
-    </w:p>
-    <w:p>
-      <w:pPr>
-        <w:pStyle w:val="ListBullet"/>
-      </w:pPr>
-      <w:r>
         <w:rPr>
-          <w:sz w:val="28"/>
           <w:szCs w:val="28"/>
         </w:rPr>
-        <w:t>Programming</w:t>
-      </w:r>
-      <w:r>
-        <w:rPr>
-          <w:sz w:val="28"/>
-          <w:szCs w:val="28"/>
-        </w:rPr>
-        <w:t xml:space="preserve"> </w:t>
-      </w:r>
-      <w:r>
-        <w:t>:-</w:t>
-      </w:r>
+      </w:pPr>
     </w:p>
-    <w:p>
-      <w:pPr>
-        <w:pStyle w:val="ListBullet"/>
-        <w:numPr>
-          <w:ilvl w:val="0"/>
-          <w:numId w:val="0"/>
-        </w:numPr>
-        <w:ind w:left="360"/>
-      </w:pPr>
-      <w:r>
-        <w:t xml:space="preserve">C </w:t>
-      </w:r>
-      <w:r>
-        <w:t xml:space="preserve">++, Data Structure And Algorithm, </w:t>
-      </w:r>
-      <w:r>
-        <w:t>Object-Oriented Programming (OOPs)</w:t>
-      </w:r>
-    </w:p>
-    <w:p>
-      <w:pPr>
-        <w:pStyle w:val="ListBullet"/>
-      </w:pPr>
-      <w:r>
-        <w:rPr>
-          <w:sz w:val="28"/>
-          <w:szCs w:val="28"/>
-        </w:rPr>
-        <w:t>Front-End</w:t>
-      </w:r>
-      <w:r>
-        <w:t xml:space="preserve"> :-</w:t>
-      </w:r>
-    </w:p>
-    <w:p>
-      <w:pPr>
-        <w:pStyle w:val="ListBullet"/>
-        <w:numPr>
-          <w:ilvl w:val="0"/>
-          <w:numId w:val="0"/>
-        </w:numPr>
-        <w:ind w:left="360"/>
-      </w:pPr>
-      <w:r>
-        <w:t>ReactJS</w:t>
-      </w:r>
-      <w:r>
-        <w:t>,</w:t>
-      </w:r>
-      <w:r>
-        <w:t xml:space="preserve"> Redux,</w:t>
-      </w:r>
-      <w:r>
-        <w:t xml:space="preserve"> HTML, CSS, </w:t>
-      </w:r>
-      <w:r>
-        <w:t>Scss</w:t>
-      </w:r>
-    </w:p>
-    <w:p>
-      <w:pPr>
-        <w:pStyle w:val="ListBullet"/>
-      </w:pPr>
-      <w:r>
-        <w:rPr>
-          <w:sz w:val="28"/>
-          <w:szCs w:val="28"/>
-        </w:rPr>
-        <w:t>Back-End</w:t>
-      </w:r>
-      <w:r>
-        <w:t xml:space="preserve"> :-</w:t>
-      </w:r>
-    </w:p>
-    <w:p>
-      <w:pPr>
-        <w:pStyle w:val="ListBullet"/>
-        <w:numPr>
-          <w:ilvl w:val="0"/>
-          <w:numId w:val="0"/>
-        </w:numPr>
-        <w:ind w:left="360"/>
-      </w:pPr>
-      <w:r>
-        <w:t>NodeJS, Express</w:t>
-      </w:r>
-    </w:p>
-    <w:p>
-      <w:pPr>
-        <w:pStyle w:val="ListBullet"/>
-      </w:pPr>
-      <w:r>
-        <w:rPr>
-          <w:sz w:val="28"/>
-          <w:szCs w:val="28"/>
-        </w:rPr>
-        <w:t>Database</w:t>
-      </w:r>
-      <w:r>
-        <w:t xml:space="preserve"> :-</w:t>
-      </w:r>
-    </w:p>
-    <w:p>
-      <w:pPr>
-        <w:pStyle w:val="ListBullet"/>
-        <w:numPr>
-          <w:ilvl w:val="0"/>
-          <w:numId w:val="0"/>
-        </w:numPr>
-        <w:ind w:left="360"/>
-      </w:pPr>
-      <w:r>
-        <w:t>MongoDB</w:t>
-      </w:r>
-      <w:r>
-        <w:t>, Mysql</w:t>
-      </w:r>
-    </w:p>
-    <w:p>
-      <w:pPr>
-        <w:pStyle w:val="ListBullet"/>
-      </w:pPr>
-      <w:r>
-        <w:rPr>
-          <w:sz w:val="28"/>
-          <w:szCs w:val="28"/>
-        </w:rPr>
-        <w:t>Mobile Development</w:t>
-      </w:r>
-      <w:r>
-        <w:rPr>
-          <w:sz w:val="28"/>
-          <w:szCs w:val="28"/>
-        </w:rPr>
-        <w:t xml:space="preserve"> </w:t>
-      </w:r>
-      <w:r>
-        <w:t>:-</w:t>
-      </w:r>
-    </w:p>
-    <w:p>
-      <w:pPr>
-        <w:pStyle w:val="ListBullet"/>
-        <w:numPr>
-          <w:ilvl w:val="0"/>
-          <w:numId w:val="0"/>
-        </w:numPr>
-        <w:ind w:left="360"/>
-      </w:pPr>
-      <w:r>
-        <w:t>React Native</w:t>
-      </w:r>
-    </w:p>
+    <w:tbl>
+      <w:tblPr>
+        <w:tblStyle w:val="TableGrid"/>
+        <w:tblW w:w="0" w:type="auto"/>
+        <w:tblLook w:val="04A0" w:firstRow="1" w:lastRow="0" w:firstColumn="1" w:lastColumn="0" w:noHBand="0" w:noVBand="1"/>
+      </w:tblPr>
+      <w:tblGrid>
+        <w:gridCol w:w="2553"/>
+        <w:gridCol w:w="2553"/>
+        <w:gridCol w:w="2554"/>
+        <w:gridCol w:w="2554"/>
+      </w:tblGrid>
+      <w:tr>
+        <w:tc>
+          <w:tcPr>
+            <w:tcW w:w="2553" w:type="dxa"/>
+          </w:tcPr>
+          <w:p>
+            <w:pPr>
+              <w:pStyle w:val="ListBullet"/>
+              <w:numPr>
+                <w:ilvl w:val="0"/>
+                <w:numId w:val="0"/>
+              </w:numPr>
+              <w:jc w:val="center"/>
+              <w:rPr>
+                <w:sz w:val="24"/>
+                <w:szCs w:val="24"/>
+              </w:rPr>
+            </w:pPr>
+            <w:r>
+              <w:rPr>
+                <w:sz w:val="24"/>
+                <w:szCs w:val="24"/>
+              </w:rPr>
+              <w:t>Year</w:t>
+            </w:r>
+          </w:p>
+        </w:tc>
+        <w:tc>
+          <w:tcPr>
+            <w:tcW w:w="2553" w:type="dxa"/>
+          </w:tcPr>
+          <w:p>
+            <w:pPr>
+              <w:pStyle w:val="ListBullet"/>
+              <w:numPr>
+                <w:ilvl w:val="0"/>
+                <w:numId w:val="0"/>
+              </w:numPr>
+              <w:jc w:val="center"/>
+              <w:rPr>
+                <w:sz w:val="24"/>
+                <w:szCs w:val="24"/>
+              </w:rPr>
+            </w:pPr>
+            <w:r>
+              <w:rPr>
+                <w:sz w:val="24"/>
+                <w:szCs w:val="24"/>
+              </w:rPr>
+              <w:t>Degree</w:t>
+            </w:r>
+          </w:p>
+        </w:tc>
+        <w:tc>
+          <w:tcPr>
+            <w:tcW w:w="2554" w:type="dxa"/>
+          </w:tcPr>
+          <w:p>
+            <w:pPr>
+              <w:pStyle w:val="ListBullet"/>
+              <w:numPr>
+                <w:ilvl w:val="0"/>
+                <w:numId w:val="0"/>
+              </w:numPr>
+              <w:jc w:val="center"/>
+              <w:rPr>
+                <w:sz w:val="24"/>
+                <w:szCs w:val="24"/>
+              </w:rPr>
+            </w:pPr>
+            <w:r>
+              <w:rPr>
+                <w:sz w:val="24"/>
+                <w:szCs w:val="24"/>
+              </w:rPr>
+              <w:t>Institute</w:t>
+            </w:r>
+          </w:p>
+        </w:tc>
+        <w:tc>
+          <w:tcPr>
+            <w:tcW w:w="2554" w:type="dxa"/>
+          </w:tcPr>
+          <w:p>
+            <w:pPr>
+              <w:pStyle w:val="ListBullet"/>
+              <w:numPr>
+                <w:ilvl w:val="0"/>
+                <w:numId w:val="0"/>
+              </w:numPr>
+              <w:jc w:val="center"/>
+              <w:rPr>
+                <w:sz w:val="24"/>
+                <w:szCs w:val="24"/>
+              </w:rPr>
+            </w:pPr>
+            <w:r>
+              <w:rPr>
+                <w:sz w:val="24"/>
+                <w:szCs w:val="24"/>
+              </w:rPr>
+              <w:t>Cgpa/%</w:t>
+            </w:r>
+          </w:p>
+        </w:tc>
+      </w:tr>
+      <w:tr>
+        <w:tc>
+          <w:tcPr>
+            <w:tcW w:w="2553" w:type="dxa"/>
+          </w:tcPr>
+          <w:p>
+            <w:pPr>
+              <w:pStyle w:val="ListBullet"/>
+              <w:numPr>
+                <w:ilvl w:val="0"/>
+                <w:numId w:val="0"/>
+              </w:numPr>
+              <w:jc w:val="center"/>
+              <w:rPr>
+                <w:sz w:val="24"/>
+                <w:szCs w:val="24"/>
+              </w:rPr>
+            </w:pPr>
+            <w:r>
+              <w:rPr>
+                <w:sz w:val="24"/>
+                <w:szCs w:val="24"/>
+              </w:rPr>
+              <w:t>2019-2023</w:t>
+            </w:r>
+          </w:p>
+        </w:tc>
+        <w:tc>
+          <w:tcPr>
+            <w:tcW w:w="2553" w:type="dxa"/>
+          </w:tcPr>
+          <w:p>
+            <w:pPr>
+              <w:pStyle w:val="ListBullet"/>
+              <w:numPr>
+                <w:ilvl w:val="0"/>
+                <w:numId w:val="0"/>
+              </w:numPr>
+              <w:jc w:val="center"/>
+              <w:rPr>
+                <w:sz w:val="24"/>
+                <w:szCs w:val="24"/>
+              </w:rPr>
+            </w:pPr>
+            <w:proofErr w:type="spellStart"/>
+            <w:r>
+              <w:rPr>
+                <w:sz w:val="24"/>
+                <w:szCs w:val="24"/>
+              </w:rPr>
+              <w:t>Btech</w:t>
+            </w:r>
+            <w:proofErr w:type="spellEnd"/>
+            <w:r>
+              <w:rPr>
+                <w:sz w:val="24"/>
+                <w:szCs w:val="24"/>
+              </w:rPr>
+              <w:t>-Electrical</w:t>
+            </w:r>
+          </w:p>
+        </w:tc>
+        <w:tc>
+          <w:tcPr>
+            <w:tcW w:w="2554" w:type="dxa"/>
+          </w:tcPr>
+          <w:p>
+            <w:pPr>
+              <w:pStyle w:val="ListBullet"/>
+              <w:numPr>
+                <w:ilvl w:val="0"/>
+                <w:numId w:val="0"/>
+              </w:numPr>
+              <w:jc w:val="center"/>
+              <w:rPr>
+                <w:sz w:val="24"/>
+                <w:szCs w:val="24"/>
+              </w:rPr>
+            </w:pPr>
+            <w:proofErr w:type="spellStart"/>
+            <w:r>
+              <w:rPr>
+                <w:sz w:val="24"/>
+                <w:szCs w:val="24"/>
+              </w:rPr>
+              <w:t>Mit</w:t>
+            </w:r>
+            <w:proofErr w:type="spellEnd"/>
+            <w:r>
+              <w:rPr>
+                <w:sz w:val="24"/>
+                <w:szCs w:val="24"/>
+              </w:rPr>
+              <w:t xml:space="preserve"> </w:t>
+            </w:r>
+            <w:proofErr w:type="spellStart"/>
+            <w:r>
+              <w:rPr>
+                <w:sz w:val="24"/>
+                <w:szCs w:val="24"/>
+              </w:rPr>
+              <w:t>Wpu</w:t>
+            </w:r>
+            <w:proofErr w:type="spellEnd"/>
+            <w:r>
+              <w:rPr>
+                <w:sz w:val="24"/>
+                <w:szCs w:val="24"/>
+              </w:rPr>
+              <w:t xml:space="preserve"> </w:t>
+            </w:r>
+            <w:proofErr w:type="spellStart"/>
+            <w:r>
+              <w:rPr>
+                <w:sz w:val="24"/>
+                <w:szCs w:val="24"/>
+              </w:rPr>
+              <w:t>pune</w:t>
+            </w:r>
+            <w:proofErr w:type="spellEnd"/>
+          </w:p>
+        </w:tc>
+        <w:tc>
+          <w:tcPr>
+            <w:tcW w:w="2554" w:type="dxa"/>
+          </w:tcPr>
+          <w:p>
+            <w:pPr>
+              <w:pStyle w:val="ListBullet"/>
+              <w:numPr>
+                <w:ilvl w:val="0"/>
+                <w:numId w:val="0"/>
+              </w:numPr>
+              <w:jc w:val="center"/>
+              <w:rPr>
+                <w:sz w:val="24"/>
+                <w:szCs w:val="24"/>
+              </w:rPr>
+            </w:pPr>
+            <w:r>
+              <w:rPr>
+                <w:sz w:val="24"/>
+                <w:szCs w:val="24"/>
+              </w:rPr>
+              <w:t xml:space="preserve">8.25 </w:t>
+            </w:r>
+            <w:proofErr w:type="spellStart"/>
+            <w:r>
+              <w:rPr>
+                <w:sz w:val="24"/>
+                <w:szCs w:val="24"/>
+              </w:rPr>
+              <w:t>cgpa</w:t>
+            </w:r>
+            <w:proofErr w:type="spellEnd"/>
+          </w:p>
+        </w:tc>
+      </w:tr>
+      <w:tr>
+        <w:tc>
+          <w:tcPr>
+            <w:tcW w:w="2553" w:type="dxa"/>
+          </w:tcPr>
+          <w:p>
+            <w:pPr>
+              <w:pStyle w:val="ListBullet"/>
+              <w:numPr>
+                <w:ilvl w:val="0"/>
+                <w:numId w:val="0"/>
+              </w:numPr>
+              <w:jc w:val="center"/>
+              <w:rPr>
+                <w:sz w:val="24"/>
+                <w:szCs w:val="24"/>
+              </w:rPr>
+            </w:pPr>
+            <w:r>
+              <w:rPr>
+                <w:sz w:val="24"/>
+                <w:szCs w:val="24"/>
+              </w:rPr>
+              <w:t>2019</w:t>
+            </w:r>
+          </w:p>
+        </w:tc>
+        <w:tc>
+          <w:tcPr>
+            <w:tcW w:w="2553" w:type="dxa"/>
+          </w:tcPr>
+          <w:p>
+            <w:pPr>
+              <w:pStyle w:val="ListBullet"/>
+              <w:numPr>
+                <w:ilvl w:val="0"/>
+                <w:numId w:val="0"/>
+              </w:numPr>
+              <w:jc w:val="center"/>
+              <w:rPr>
+                <w:sz w:val="24"/>
+                <w:szCs w:val="24"/>
+              </w:rPr>
+            </w:pPr>
+            <w:proofErr w:type="spellStart"/>
+            <w:r>
+              <w:rPr>
+                <w:sz w:val="24"/>
+                <w:szCs w:val="24"/>
+              </w:rPr>
+              <w:t>Hsc</w:t>
+            </w:r>
+            <w:proofErr w:type="spellEnd"/>
+          </w:p>
+        </w:tc>
+        <w:tc>
+          <w:tcPr>
+            <w:tcW w:w="2554" w:type="dxa"/>
+          </w:tcPr>
+          <w:p>
+            <w:pPr>
+              <w:pStyle w:val="ListBullet"/>
+              <w:numPr>
+                <w:ilvl w:val="0"/>
+                <w:numId w:val="0"/>
+              </w:numPr>
+              <w:jc w:val="center"/>
+              <w:rPr>
+                <w:sz w:val="24"/>
+                <w:szCs w:val="24"/>
+              </w:rPr>
+            </w:pPr>
+            <w:proofErr w:type="spellStart"/>
+            <w:r>
+              <w:rPr>
+                <w:sz w:val="24"/>
+                <w:szCs w:val="24"/>
+              </w:rPr>
+              <w:t>Sandipani</w:t>
+            </w:r>
+            <w:proofErr w:type="spellEnd"/>
+            <w:r>
+              <w:rPr>
+                <w:sz w:val="24"/>
+                <w:szCs w:val="24"/>
+              </w:rPr>
+              <w:t xml:space="preserve"> college</w:t>
+            </w:r>
+          </w:p>
+        </w:tc>
+        <w:tc>
+          <w:tcPr>
+            <w:tcW w:w="2554" w:type="dxa"/>
+          </w:tcPr>
+          <w:p>
+            <w:pPr>
+              <w:pStyle w:val="ListBullet"/>
+              <w:numPr>
+                <w:ilvl w:val="0"/>
+                <w:numId w:val="0"/>
+              </w:numPr>
+              <w:jc w:val="center"/>
+              <w:rPr>
+                <w:sz w:val="24"/>
+                <w:szCs w:val="24"/>
+              </w:rPr>
+            </w:pPr>
+            <w:r>
+              <w:rPr>
+                <w:sz w:val="24"/>
+                <w:szCs w:val="24"/>
+              </w:rPr>
+              <w:t>59.7%</w:t>
+            </w:r>
+          </w:p>
+        </w:tc>
+      </w:tr>
+      <w:tr>
+        <w:tc>
+          <w:tcPr>
+            <w:tcW w:w="2553" w:type="dxa"/>
+          </w:tcPr>
+          <w:p>
+            <w:pPr>
+              <w:pStyle w:val="ListBullet"/>
+              <w:numPr>
+                <w:ilvl w:val="0"/>
+                <w:numId w:val="0"/>
+              </w:numPr>
+              <w:jc w:val="center"/>
+              <w:rPr>
+                <w:sz w:val="24"/>
+                <w:szCs w:val="24"/>
+              </w:rPr>
+            </w:pPr>
+            <w:r>
+              <w:rPr>
+                <w:sz w:val="24"/>
+                <w:szCs w:val="24"/>
+              </w:rPr>
+              <w:t>2016</w:t>
+            </w:r>
+          </w:p>
+        </w:tc>
+        <w:tc>
+          <w:tcPr>
+            <w:tcW w:w="2553" w:type="dxa"/>
+          </w:tcPr>
+          <w:p>
+            <w:pPr>
+              <w:pStyle w:val="ListBullet"/>
+              <w:numPr>
+                <w:ilvl w:val="0"/>
+                <w:numId w:val="0"/>
+              </w:numPr>
+              <w:jc w:val="center"/>
+              <w:rPr>
+                <w:sz w:val="24"/>
+                <w:szCs w:val="24"/>
+              </w:rPr>
+            </w:pPr>
+            <w:proofErr w:type="spellStart"/>
+            <w:r>
+              <w:rPr>
+                <w:sz w:val="24"/>
+                <w:szCs w:val="24"/>
+              </w:rPr>
+              <w:t>cbsc</w:t>
+            </w:r>
+            <w:proofErr w:type="spellEnd"/>
+          </w:p>
+        </w:tc>
+        <w:tc>
+          <w:tcPr>
+            <w:tcW w:w="2554" w:type="dxa"/>
+          </w:tcPr>
+          <w:p>
+            <w:pPr>
+              <w:pStyle w:val="ListBullet"/>
+              <w:numPr>
+                <w:ilvl w:val="0"/>
+                <w:numId w:val="0"/>
+              </w:numPr>
+              <w:jc w:val="center"/>
+              <w:rPr>
+                <w:sz w:val="24"/>
+                <w:szCs w:val="24"/>
+              </w:rPr>
+            </w:pPr>
+            <w:r>
+              <w:rPr>
+                <w:sz w:val="24"/>
+                <w:szCs w:val="24"/>
+              </w:rPr>
+              <w:t>Modern school</w:t>
+            </w:r>
+          </w:p>
+        </w:tc>
+        <w:tc>
+          <w:tcPr>
+            <w:tcW w:w="2554" w:type="dxa"/>
+          </w:tcPr>
+          <w:p>
+            <w:pPr>
+              <w:pStyle w:val="ListBullet"/>
+              <w:numPr>
+                <w:ilvl w:val="0"/>
+                <w:numId w:val="0"/>
+              </w:numPr>
+              <w:jc w:val="center"/>
+              <w:rPr>
+                <w:sz w:val="24"/>
+                <w:szCs w:val="24"/>
+              </w:rPr>
+            </w:pPr>
+            <w:r>
+              <w:rPr>
+                <w:sz w:val="24"/>
+                <w:szCs w:val="24"/>
+              </w:rPr>
+              <w:t>74%</w:t>
+            </w:r>
+          </w:p>
+        </w:tc>
+      </w:tr>
+    </w:tbl>
     <w:p>
       <w:pPr>
         <w:pStyle w:val="Heading1"/>
@@ -538,31 +678,1548 @@
     <w:p>
       <w:pPr>
         <w:pStyle w:val="ListBullet"/>
+        <w:numPr>
+          <w:ilvl w:val="0"/>
+          <w:numId w:val="26"/>
+        </w:numPr>
       </w:pPr>
       <w:r>
-        <w:t>Ranked 27 out of 1.6k+ students on Geeks for Geeks in data structures and algorithms.</w:t>
+        <w:t xml:space="preserve">Ranked 27 out of </w:t>
+      </w:r>
+      <w:r>
+        <w:t>all the</w:t>
+      </w:r>
+      <w:r>
+        <w:t xml:space="preserve"> students </w:t>
+      </w:r>
+      <w:r>
+        <w:t xml:space="preserve">of MITWPU on Geeks for Geeks in Data Structures </w:t>
+      </w:r>
+      <w:proofErr w:type="gramStart"/>
+      <w:r>
+        <w:t>And</w:t>
+      </w:r>
+      <w:proofErr w:type="gramEnd"/>
+      <w:r>
+        <w:t xml:space="preserve"> A</w:t>
+      </w:r>
+      <w:r>
+        <w:t>lgorithms.</w:t>
       </w:r>
     </w:p>
     <w:p>
       <w:pPr>
         <w:pStyle w:val="ListBullet"/>
+        <w:numPr>
+          <w:ilvl w:val="0"/>
+          <w:numId w:val="26"/>
+        </w:numPr>
       </w:pPr>
       <w:r>
-        <w:t>Ranked 1 in DSA among the electrical branch at MITWPU on Geeks for Geeks.</w:t>
+        <w:t xml:space="preserve">Ranked 1 in Data Structures </w:t>
+      </w:r>
+      <w:proofErr w:type="gramStart"/>
+      <w:r>
+        <w:t>And</w:t>
+      </w:r>
+      <w:proofErr w:type="gramEnd"/>
+      <w:r>
+        <w:t xml:space="preserve"> Algorithms</w:t>
+      </w:r>
+      <w:r>
+        <w:t xml:space="preserve"> among</w:t>
+      </w:r>
+      <w:r>
+        <w:t xml:space="preserve"> all</w:t>
+      </w:r>
+      <w:r>
+        <w:t xml:space="preserve"> the</w:t>
+      </w:r>
+      <w:r>
+        <w:t xml:space="preserve"> students of</w:t>
+      </w:r>
+      <w:r>
+        <w:t xml:space="preserve"> electrical branch at MITWPU on Geeks for Geeks.</w:t>
       </w:r>
     </w:p>
     <w:p>
       <w:pPr>
         <w:pStyle w:val="ListBullet"/>
+        <w:numPr>
+          <w:ilvl w:val="0"/>
+          <w:numId w:val="26"/>
+        </w:numPr>
       </w:pPr>
       <w:r>
-        <w:t>Solved over 200 challenging DSA questions on Geeks for Geeks with a score of 600+.</w:t>
+        <w:t>Coding score on Geeks for Geeks platform is more than 600.</w:t>
       </w:r>
+    </w:p>
+    <w:p>
+      <w:pPr>
+        <w:pStyle w:val="ListBullet"/>
+        <w:numPr>
+          <w:ilvl w:val="0"/>
+          <w:numId w:val="26"/>
+        </w:numPr>
+      </w:pPr>
+      <w:r>
+        <w:t>Participated in many coding challenges</w:t>
+      </w:r>
+    </w:p>
+    <w:p>
+      <w:pPr>
+        <w:pStyle w:val="ListBullet"/>
+        <w:numPr>
+          <w:ilvl w:val="0"/>
+          <w:numId w:val="26"/>
+        </w:numPr>
+      </w:pPr>
+      <w:r>
+        <w:t>Solved over 200 challenging D</w:t>
+      </w:r>
+      <w:r>
+        <w:t>SA questions on Geeks for Geeks.</w:t>
+      </w:r>
+    </w:p>
+    <w:p>
+      <w:pPr>
+        <w:pStyle w:val="ListBullet"/>
+        <w:numPr>
+          <w:ilvl w:val="0"/>
+          <w:numId w:val="26"/>
+        </w:numPr>
+      </w:pPr>
+      <w:r>
+        <w:t xml:space="preserve">Solved over 600 coding questions on </w:t>
+      </w:r>
+      <w:proofErr w:type="spellStart"/>
+      <w:r>
+        <w:t>gdb</w:t>
+      </w:r>
+      <w:proofErr w:type="spellEnd"/>
+      <w:r>
+        <w:t xml:space="preserve"> compiler to practice and improve my coding skills.</w:t>
+      </w:r>
+    </w:p>
+    <w:p>
+      <w:pPr>
+        <w:pStyle w:val="ListBullet"/>
+        <w:numPr>
+          <w:ilvl w:val="0"/>
+          <w:numId w:val="0"/>
+        </w:numPr>
+        <w:ind w:left="360" w:hanging="360"/>
+      </w:pPr>
+    </w:p>
+    <w:p>
+      <w:pPr>
+        <w:pStyle w:val="ListBullet"/>
+        <w:numPr>
+          <w:ilvl w:val="0"/>
+          <w:numId w:val="0"/>
+        </w:numPr>
+        <w:ind w:left="360" w:hanging="360"/>
+      </w:pPr>
+    </w:p>
+    <w:p>
+      <w:pPr>
+        <w:pStyle w:val="ListBullet"/>
+        <w:numPr>
+          <w:ilvl w:val="0"/>
+          <w:numId w:val="0"/>
+        </w:numPr>
+        <w:ind w:left="360" w:hanging="360"/>
+        <w:rPr>
+          <w:b/>
+          <w:sz w:val="32"/>
+          <w:szCs w:val="32"/>
+        </w:rPr>
+      </w:pPr>
+      <w:r>
+        <w:rPr>
+          <w:b/>
+          <w:sz w:val="32"/>
+          <w:szCs w:val="32"/>
+        </w:rPr>
+        <w:t xml:space="preserve">Projects </w:t>
+      </w:r>
+    </w:p>
+    <w:p>
+      <w:pPr>
+        <w:pStyle w:val="Heading2"/>
+        <w:jc w:val="both"/>
+        <w:rPr>
+          <w:szCs w:val="22"/>
+        </w:rPr>
+      </w:pPr>
+      <w:r>
+        <w:rPr>
+          <w:szCs w:val="22"/>
+        </w:rPr>
+        <w:t xml:space="preserve">   </w:t>
+      </w:r>
+      <w:r>
+        <w:rPr>
+          <w:szCs w:val="22"/>
+        </w:rPr>
+        <w:t xml:space="preserve">Self-Discipline | </w:t>
+      </w:r>
+      <w:hyperlink r:id="rId13" w:history="1">
+        <w:r>
+          <w:rPr>
+            <w:rStyle w:val="Hyperlink"/>
+            <w:szCs w:val="22"/>
+          </w:rPr>
+          <w:t>EXPO-Live</w:t>
+        </w:r>
+      </w:hyperlink>
+      <w:r>
+        <w:rPr>
+          <w:szCs w:val="22"/>
+        </w:rPr>
+        <w:t xml:space="preserve"> | </w:t>
+      </w:r>
+      <w:hyperlink r:id="rId14" w:history="1">
+        <w:r>
+          <w:rPr>
+            <w:rStyle w:val="Hyperlink"/>
+            <w:szCs w:val="22"/>
+          </w:rPr>
+          <w:t>GitHub</w:t>
+        </w:r>
+      </w:hyperlink>
+    </w:p>
+    <w:p>
+      <w:pPr>
+        <w:pStyle w:val="Heading2"/>
+        <w:numPr>
+          <w:ilvl w:val="0"/>
+          <w:numId w:val="20"/>
+        </w:numPr>
+        <w:spacing w:line="360" w:lineRule="auto"/>
+        <w:jc w:val="both"/>
+        <w:rPr>
+          <w:rFonts w:asciiTheme="minorHAnsi" w:eastAsiaTheme="minorHAnsi" w:hAnsiTheme="minorHAnsi" w:cstheme="minorBidi"/>
+          <w:b w:val="0"/>
+          <w:caps w:val="0"/>
+          <w:color w:val="404040" w:themeColor="text1" w:themeTint="BF"/>
+          <w:szCs w:val="22"/>
+        </w:rPr>
+      </w:pPr>
+      <w:r>
+        <w:rPr>
+          <w:rFonts w:asciiTheme="minorHAnsi" w:eastAsiaTheme="minorHAnsi" w:hAnsiTheme="minorHAnsi" w:cstheme="minorBidi"/>
+          <w:b w:val="0"/>
+          <w:caps w:val="0"/>
+          <w:color w:val="404040" w:themeColor="text1" w:themeTint="BF"/>
+          <w:szCs w:val="22"/>
+        </w:rPr>
+        <w:t xml:space="preserve">Developed a user-friendly MERN stack project, implementing OTP authentication for enhanced security and user verification. Utilized React Native for the frontend, ensuring a dynamic and responsive user interface. </w:t>
+      </w:r>
+    </w:p>
+    <w:p>
+      <w:pPr>
+        <w:pStyle w:val="Heading2"/>
+        <w:numPr>
+          <w:ilvl w:val="0"/>
+          <w:numId w:val="20"/>
+        </w:numPr>
+        <w:spacing w:line="360" w:lineRule="auto"/>
+        <w:jc w:val="both"/>
+        <w:rPr>
+          <w:rFonts w:asciiTheme="minorHAnsi" w:eastAsiaTheme="minorHAnsi" w:hAnsiTheme="minorHAnsi" w:cstheme="minorBidi"/>
+          <w:b w:val="0"/>
+          <w:caps w:val="0"/>
+          <w:color w:val="404040" w:themeColor="text1" w:themeTint="BF"/>
+          <w:szCs w:val="22"/>
+        </w:rPr>
+      </w:pPr>
+      <w:r>
+        <w:rPr>
+          <w:rFonts w:asciiTheme="minorHAnsi" w:eastAsiaTheme="minorHAnsi" w:hAnsiTheme="minorHAnsi" w:cstheme="minorBidi"/>
+          <w:b w:val="0"/>
+          <w:caps w:val="0"/>
+          <w:color w:val="404040" w:themeColor="text1" w:themeTint="BF"/>
+          <w:szCs w:val="22"/>
+        </w:rPr>
+        <w:t xml:space="preserve">Implemented </w:t>
+      </w:r>
+      <w:proofErr w:type="spellStart"/>
+      <w:r>
+        <w:rPr>
+          <w:rFonts w:asciiTheme="minorHAnsi" w:eastAsiaTheme="minorHAnsi" w:hAnsiTheme="minorHAnsi" w:cstheme="minorBidi"/>
+          <w:b w:val="0"/>
+          <w:caps w:val="0"/>
+          <w:color w:val="404040" w:themeColor="text1" w:themeTint="BF"/>
+          <w:szCs w:val="22"/>
+        </w:rPr>
+        <w:t>Redux</w:t>
+      </w:r>
+      <w:proofErr w:type="spellEnd"/>
+      <w:r>
+        <w:rPr>
+          <w:rFonts w:asciiTheme="minorHAnsi" w:eastAsiaTheme="minorHAnsi" w:hAnsiTheme="minorHAnsi" w:cstheme="minorBidi"/>
+          <w:b w:val="0"/>
+          <w:caps w:val="0"/>
+          <w:color w:val="404040" w:themeColor="text1" w:themeTint="BF"/>
+          <w:szCs w:val="22"/>
+        </w:rPr>
+        <w:t xml:space="preserve"> for efficient state management and seamless data </w:t>
+      </w:r>
+      <w:proofErr w:type="spellStart"/>
+      <w:r>
+        <w:rPr>
+          <w:rFonts w:asciiTheme="minorHAnsi" w:eastAsiaTheme="minorHAnsi" w:hAnsiTheme="minorHAnsi" w:cstheme="minorBidi"/>
+          <w:b w:val="0"/>
+          <w:caps w:val="0"/>
+          <w:color w:val="404040" w:themeColor="text1" w:themeTint="BF"/>
+          <w:szCs w:val="22"/>
+        </w:rPr>
+        <w:t>flow.Leveraged</w:t>
+      </w:r>
+      <w:proofErr w:type="spellEnd"/>
+      <w:r>
+        <w:rPr>
+          <w:rFonts w:asciiTheme="minorHAnsi" w:eastAsiaTheme="minorHAnsi" w:hAnsiTheme="minorHAnsi" w:cstheme="minorBidi"/>
+          <w:b w:val="0"/>
+          <w:caps w:val="0"/>
+          <w:color w:val="404040" w:themeColor="text1" w:themeTint="BF"/>
+          <w:szCs w:val="22"/>
+        </w:rPr>
+        <w:t xml:space="preserve"> Node.js and Express for the backend, creating a fast and scalable server. Utilized </w:t>
+      </w:r>
+      <w:proofErr w:type="spellStart"/>
+      <w:r>
+        <w:rPr>
+          <w:rFonts w:asciiTheme="minorHAnsi" w:eastAsiaTheme="minorHAnsi" w:hAnsiTheme="minorHAnsi" w:cstheme="minorBidi"/>
+          <w:b w:val="0"/>
+          <w:caps w:val="0"/>
+          <w:color w:val="404040" w:themeColor="text1" w:themeTint="BF"/>
+          <w:szCs w:val="22"/>
+        </w:rPr>
+        <w:t>MongoDB</w:t>
+      </w:r>
+      <w:proofErr w:type="spellEnd"/>
+      <w:r>
+        <w:rPr>
+          <w:rFonts w:asciiTheme="minorHAnsi" w:eastAsiaTheme="minorHAnsi" w:hAnsiTheme="minorHAnsi" w:cstheme="minorBidi"/>
+          <w:b w:val="0"/>
+          <w:caps w:val="0"/>
+          <w:color w:val="404040" w:themeColor="text1" w:themeTint="BF"/>
+          <w:szCs w:val="22"/>
+        </w:rPr>
+        <w:t xml:space="preserve">, along with </w:t>
+      </w:r>
+      <w:proofErr w:type="spellStart"/>
+      <w:r>
+        <w:rPr>
+          <w:rFonts w:asciiTheme="minorHAnsi" w:eastAsiaTheme="minorHAnsi" w:hAnsiTheme="minorHAnsi" w:cstheme="minorBidi"/>
+          <w:b w:val="0"/>
+          <w:caps w:val="0"/>
+          <w:color w:val="404040" w:themeColor="text1" w:themeTint="BF"/>
+          <w:szCs w:val="22"/>
+        </w:rPr>
+        <w:t>MongoDB</w:t>
+      </w:r>
+      <w:proofErr w:type="spellEnd"/>
+      <w:r>
+        <w:rPr>
+          <w:rFonts w:asciiTheme="minorHAnsi" w:eastAsiaTheme="minorHAnsi" w:hAnsiTheme="minorHAnsi" w:cstheme="minorBidi"/>
+          <w:b w:val="0"/>
+          <w:caps w:val="0"/>
+          <w:color w:val="404040" w:themeColor="text1" w:themeTint="BF"/>
+          <w:szCs w:val="22"/>
+        </w:rPr>
+        <w:t xml:space="preserve"> Compass and </w:t>
+      </w:r>
+      <w:proofErr w:type="spellStart"/>
+      <w:r>
+        <w:rPr>
+          <w:rFonts w:asciiTheme="minorHAnsi" w:eastAsiaTheme="minorHAnsi" w:hAnsiTheme="minorHAnsi" w:cstheme="minorBidi"/>
+          <w:b w:val="0"/>
+          <w:caps w:val="0"/>
+          <w:color w:val="404040" w:themeColor="text1" w:themeTint="BF"/>
+          <w:szCs w:val="22"/>
+        </w:rPr>
+        <w:t>MongoDB</w:t>
+      </w:r>
+      <w:proofErr w:type="spellEnd"/>
+      <w:r>
+        <w:rPr>
+          <w:rFonts w:asciiTheme="minorHAnsi" w:eastAsiaTheme="minorHAnsi" w:hAnsiTheme="minorHAnsi" w:cstheme="minorBidi"/>
+          <w:b w:val="0"/>
+          <w:caps w:val="0"/>
+          <w:color w:val="404040" w:themeColor="text1" w:themeTint="BF"/>
+          <w:szCs w:val="22"/>
+        </w:rPr>
+        <w:t xml:space="preserve"> Atlas, for smooth data storage and retrieval. </w:t>
+      </w:r>
+    </w:p>
+    <w:p>
+      <w:pPr>
+        <w:pStyle w:val="Heading2"/>
+        <w:numPr>
+          <w:ilvl w:val="0"/>
+          <w:numId w:val="20"/>
+        </w:numPr>
+        <w:spacing w:line="360" w:lineRule="auto"/>
+        <w:jc w:val="both"/>
+        <w:rPr>
+          <w:rFonts w:asciiTheme="minorHAnsi" w:eastAsiaTheme="minorHAnsi" w:hAnsiTheme="minorHAnsi" w:cstheme="minorBidi"/>
+          <w:b w:val="0"/>
+          <w:caps w:val="0"/>
+          <w:color w:val="404040" w:themeColor="text1" w:themeTint="BF"/>
+          <w:szCs w:val="22"/>
+        </w:rPr>
+      </w:pPr>
+      <w:r>
+        <w:rPr>
+          <w:rFonts w:asciiTheme="minorHAnsi" w:eastAsiaTheme="minorHAnsi" w:hAnsiTheme="minorHAnsi" w:cstheme="minorBidi"/>
+          <w:b w:val="0"/>
+          <w:caps w:val="0"/>
+          <w:color w:val="404040" w:themeColor="text1" w:themeTint="BF"/>
+          <w:szCs w:val="22"/>
+        </w:rPr>
+        <w:t xml:space="preserve">Integrated JWT tokens for secure user sessions and data privacy. Employed </w:t>
+      </w:r>
+      <w:proofErr w:type="spellStart"/>
+      <w:r>
+        <w:rPr>
+          <w:rFonts w:asciiTheme="minorHAnsi" w:eastAsiaTheme="minorHAnsi" w:hAnsiTheme="minorHAnsi" w:cstheme="minorBidi"/>
+          <w:b w:val="0"/>
+          <w:caps w:val="0"/>
+          <w:color w:val="404040" w:themeColor="text1" w:themeTint="BF"/>
+          <w:szCs w:val="22"/>
+        </w:rPr>
+        <w:t>Cloudinary</w:t>
+      </w:r>
+      <w:proofErr w:type="spellEnd"/>
+      <w:r>
+        <w:rPr>
+          <w:rFonts w:asciiTheme="minorHAnsi" w:eastAsiaTheme="minorHAnsi" w:hAnsiTheme="minorHAnsi" w:cstheme="minorBidi"/>
+          <w:b w:val="0"/>
+          <w:caps w:val="0"/>
+          <w:color w:val="404040" w:themeColor="text1" w:themeTint="BF"/>
+          <w:szCs w:val="22"/>
+        </w:rPr>
+        <w:t xml:space="preserve"> for image storage and management, enabling easy profile customization. Utilized Ethereal Email for smooth email services, such as password reset functionality. </w:t>
+      </w:r>
+    </w:p>
+    <w:p>
+      <w:pPr>
+        <w:pStyle w:val="Heading2"/>
+        <w:numPr>
+          <w:ilvl w:val="0"/>
+          <w:numId w:val="20"/>
+        </w:numPr>
+        <w:spacing w:line="360" w:lineRule="auto"/>
+        <w:jc w:val="both"/>
+        <w:rPr>
+          <w:rFonts w:asciiTheme="minorHAnsi" w:eastAsiaTheme="minorHAnsi" w:hAnsiTheme="minorHAnsi" w:cstheme="minorBidi"/>
+          <w:b w:val="0"/>
+          <w:caps w:val="0"/>
+          <w:color w:val="404040" w:themeColor="text1" w:themeTint="BF"/>
+          <w:szCs w:val="22"/>
+        </w:rPr>
+      </w:pPr>
+      <w:r>
+        <w:rPr>
+          <w:rFonts w:asciiTheme="minorHAnsi" w:eastAsiaTheme="minorHAnsi" w:hAnsiTheme="minorHAnsi" w:cstheme="minorBidi"/>
+          <w:b w:val="0"/>
+          <w:caps w:val="0"/>
+          <w:color w:val="404040" w:themeColor="text1" w:themeTint="BF"/>
+          <w:szCs w:val="22"/>
+        </w:rPr>
+        <w:t xml:space="preserve">Thoroughly tested backend APIs using Postman to ensure robust functionality. Deployed the frontend using Expo and the backend using Render for reliable and scalable deployment. </w:t>
+      </w:r>
+    </w:p>
+    <w:p>
+      <w:pPr>
+        <w:pStyle w:val="ListBullet"/>
+        <w:numPr>
+          <w:ilvl w:val="0"/>
+          <w:numId w:val="0"/>
+        </w:numPr>
+        <w:spacing w:line="276" w:lineRule="auto"/>
+      </w:pPr>
+    </w:p>
+    <w:p>
+      <w:pPr>
+        <w:pStyle w:val="Heading2"/>
+        <w:spacing w:line="360" w:lineRule="auto"/>
+        <w:jc w:val="both"/>
+        <w:rPr>
+          <w:rFonts w:asciiTheme="minorHAnsi" w:eastAsiaTheme="minorHAnsi" w:hAnsiTheme="minorHAnsi" w:cstheme="minorBidi"/>
+          <w:b w:val="0"/>
+          <w:caps w:val="0"/>
+          <w:color w:val="404040" w:themeColor="text1" w:themeTint="BF"/>
+          <w:szCs w:val="22"/>
+        </w:rPr>
+      </w:pPr>
+    </w:p>
+    <w:p>
+      <w:pPr>
+        <w:pStyle w:val="Heading2"/>
+        <w:spacing w:line="360" w:lineRule="auto"/>
+        <w:jc w:val="both"/>
+        <w:rPr>
+          <w:rFonts w:asciiTheme="minorHAnsi" w:eastAsiaTheme="minorHAnsi" w:hAnsiTheme="minorHAnsi" w:cstheme="minorBidi"/>
+          <w:b w:val="0"/>
+          <w:caps w:val="0"/>
+          <w:color w:val="404040" w:themeColor="text1" w:themeTint="BF"/>
+          <w:sz w:val="24"/>
+          <w:szCs w:val="24"/>
+        </w:rPr>
+      </w:pPr>
+      <w:r>
+        <w:rPr>
+          <w:rFonts w:asciiTheme="minorHAnsi" w:eastAsiaTheme="minorHAnsi" w:hAnsiTheme="minorHAnsi" w:cstheme="minorBidi"/>
+          <w:caps w:val="0"/>
+          <w:color w:val="404040" w:themeColor="text1" w:themeTint="BF"/>
+          <w:szCs w:val="22"/>
+        </w:rPr>
+        <w:t xml:space="preserve">   </w:t>
+      </w:r>
+      <w:r>
+        <w:rPr>
+          <w:rFonts w:asciiTheme="minorHAnsi" w:eastAsiaTheme="minorHAnsi" w:hAnsiTheme="minorHAnsi" w:cstheme="minorBidi"/>
+          <w:caps w:val="0"/>
+          <w:color w:val="404040" w:themeColor="text1" w:themeTint="BF"/>
+          <w:sz w:val="24"/>
+          <w:szCs w:val="24"/>
+        </w:rPr>
+        <w:t>Patients Management App</w:t>
+      </w:r>
+      <w:r>
+        <w:rPr>
+          <w:rFonts w:asciiTheme="minorHAnsi" w:eastAsiaTheme="minorHAnsi" w:hAnsiTheme="minorHAnsi" w:cstheme="minorBidi"/>
+          <w:b w:val="0"/>
+          <w:caps w:val="0"/>
+          <w:color w:val="404040" w:themeColor="text1" w:themeTint="BF"/>
+          <w:sz w:val="24"/>
+          <w:szCs w:val="24"/>
+        </w:rPr>
+        <w:t xml:space="preserve"> </w:t>
+      </w:r>
+    </w:p>
+    <w:p>
+      <w:pPr>
+        <w:pStyle w:val="Heading2"/>
+        <w:numPr>
+          <w:ilvl w:val="0"/>
+          <w:numId w:val="27"/>
+        </w:numPr>
+        <w:spacing w:line="276" w:lineRule="auto"/>
+        <w:jc w:val="both"/>
+        <w:rPr>
+          <w:rFonts w:asciiTheme="minorHAnsi" w:eastAsiaTheme="minorHAnsi" w:hAnsiTheme="minorHAnsi" w:cstheme="minorBidi"/>
+          <w:b w:val="0"/>
+          <w:caps w:val="0"/>
+          <w:color w:val="404040" w:themeColor="text1" w:themeTint="BF"/>
+          <w:szCs w:val="22"/>
+        </w:rPr>
+      </w:pPr>
+      <w:r>
+        <w:rPr>
+          <w:rFonts w:asciiTheme="minorHAnsi" w:eastAsiaTheme="minorHAnsi" w:hAnsiTheme="minorHAnsi" w:cstheme="minorBidi"/>
+          <w:b w:val="0"/>
+          <w:caps w:val="0"/>
+          <w:color w:val="404040" w:themeColor="text1" w:themeTint="BF"/>
+          <w:szCs w:val="22"/>
+        </w:rPr>
+        <w:t xml:space="preserve">Developed a </w:t>
+      </w:r>
+      <w:proofErr w:type="spellStart"/>
+      <w:r>
+        <w:rPr>
+          <w:rFonts w:asciiTheme="minorHAnsi" w:eastAsiaTheme="minorHAnsi" w:hAnsiTheme="minorHAnsi" w:cstheme="minorBidi"/>
+          <w:b w:val="0"/>
+          <w:caps w:val="0"/>
+          <w:color w:val="404040" w:themeColor="text1" w:themeTint="BF"/>
+          <w:szCs w:val="22"/>
+        </w:rPr>
+        <w:t>RESTful</w:t>
+      </w:r>
+      <w:proofErr w:type="spellEnd"/>
+      <w:r>
+        <w:rPr>
+          <w:rFonts w:asciiTheme="minorHAnsi" w:eastAsiaTheme="minorHAnsi" w:hAnsiTheme="minorHAnsi" w:cstheme="minorBidi"/>
+          <w:b w:val="0"/>
+          <w:caps w:val="0"/>
+          <w:color w:val="404040" w:themeColor="text1" w:themeTint="BF"/>
+          <w:szCs w:val="22"/>
+        </w:rPr>
+        <w:t xml:space="preserve"> API using Node.js and Express to manage patient data efficiently. Integrated MySQL database for seamless data storage and retrieval, deployed on an EC2 instance. </w:t>
+      </w:r>
+    </w:p>
+    <w:p>
+      <w:pPr>
+        <w:pStyle w:val="Heading2"/>
+        <w:numPr>
+          <w:ilvl w:val="0"/>
+          <w:numId w:val="27"/>
+        </w:numPr>
+        <w:spacing w:line="276" w:lineRule="auto"/>
+        <w:jc w:val="both"/>
+        <w:rPr>
+          <w:rFonts w:asciiTheme="minorHAnsi" w:eastAsiaTheme="minorHAnsi" w:hAnsiTheme="minorHAnsi" w:cstheme="minorBidi"/>
+          <w:b w:val="0"/>
+          <w:caps w:val="0"/>
+          <w:color w:val="404040" w:themeColor="text1" w:themeTint="BF"/>
+          <w:szCs w:val="22"/>
+        </w:rPr>
+      </w:pPr>
+      <w:r>
+        <w:rPr>
+          <w:rFonts w:asciiTheme="minorHAnsi" w:eastAsiaTheme="minorHAnsi" w:hAnsiTheme="minorHAnsi" w:cstheme="minorBidi"/>
+          <w:b w:val="0"/>
+          <w:caps w:val="0"/>
+          <w:color w:val="404040" w:themeColor="text1" w:themeTint="BF"/>
+          <w:szCs w:val="22"/>
+        </w:rPr>
+        <w:t xml:space="preserve">Utilized </w:t>
+      </w:r>
+      <w:proofErr w:type="spellStart"/>
+      <w:r>
+        <w:rPr>
+          <w:rFonts w:asciiTheme="minorHAnsi" w:eastAsiaTheme="minorHAnsi" w:hAnsiTheme="minorHAnsi" w:cstheme="minorBidi"/>
+          <w:b w:val="0"/>
+          <w:caps w:val="0"/>
+          <w:color w:val="404040" w:themeColor="text1" w:themeTint="BF"/>
+          <w:szCs w:val="22"/>
+        </w:rPr>
+        <w:t>Docker</w:t>
+      </w:r>
+      <w:proofErr w:type="spellEnd"/>
+      <w:r>
+        <w:rPr>
+          <w:rFonts w:asciiTheme="minorHAnsi" w:eastAsiaTheme="minorHAnsi" w:hAnsiTheme="minorHAnsi" w:cstheme="minorBidi"/>
+          <w:b w:val="0"/>
+          <w:caps w:val="0"/>
+          <w:color w:val="404040" w:themeColor="text1" w:themeTint="BF"/>
+          <w:szCs w:val="22"/>
+        </w:rPr>
+        <w:t xml:space="preserve"> to orchestrate the application stack, ensuring easy deployment and scalability. Implemented CORS to enable cross-origin resource sharing, allowing requests from different domains. Employed </w:t>
+      </w:r>
+      <w:proofErr w:type="spellStart"/>
+      <w:r>
+        <w:rPr>
+          <w:rFonts w:asciiTheme="minorHAnsi" w:eastAsiaTheme="minorHAnsi" w:hAnsiTheme="minorHAnsi" w:cstheme="minorBidi"/>
+          <w:b w:val="0"/>
+          <w:caps w:val="0"/>
+          <w:color w:val="404040" w:themeColor="text1" w:themeTint="BF"/>
+          <w:szCs w:val="22"/>
+        </w:rPr>
+        <w:t>Pino</w:t>
+      </w:r>
+      <w:proofErr w:type="spellEnd"/>
+      <w:r>
+        <w:rPr>
+          <w:rFonts w:asciiTheme="minorHAnsi" w:eastAsiaTheme="minorHAnsi" w:hAnsiTheme="minorHAnsi" w:cstheme="minorBidi"/>
+          <w:b w:val="0"/>
+          <w:caps w:val="0"/>
+          <w:color w:val="404040" w:themeColor="text1" w:themeTint="BF"/>
+          <w:szCs w:val="22"/>
+        </w:rPr>
+        <w:t xml:space="preserve"> Logger for server activities and debugging purposes, ensuring smooth operation. </w:t>
+      </w:r>
+    </w:p>
+    <w:p>
+      <w:pPr>
+        <w:pStyle w:val="Heading2"/>
+        <w:numPr>
+          <w:ilvl w:val="0"/>
+          <w:numId w:val="27"/>
+        </w:numPr>
+        <w:spacing w:line="276" w:lineRule="auto"/>
+        <w:jc w:val="both"/>
+        <w:rPr>
+          <w:szCs w:val="22"/>
+        </w:rPr>
+      </w:pPr>
+      <w:r>
+        <w:rPr>
+          <w:rFonts w:asciiTheme="minorHAnsi" w:eastAsiaTheme="minorHAnsi" w:hAnsiTheme="minorHAnsi" w:cstheme="minorBidi"/>
+          <w:b w:val="0"/>
+          <w:caps w:val="0"/>
+          <w:color w:val="404040" w:themeColor="text1" w:themeTint="BF"/>
+          <w:szCs w:val="22"/>
+        </w:rPr>
+        <w:t>Created APIs for patient CRUD operations using Express Router, enabling easy data manipulation. Ensured secure environment variable management using "</w:t>
+      </w:r>
+      <w:proofErr w:type="spellStart"/>
+      <w:r>
+        <w:rPr>
+          <w:rFonts w:asciiTheme="minorHAnsi" w:eastAsiaTheme="minorHAnsi" w:hAnsiTheme="minorHAnsi" w:cstheme="minorBidi"/>
+          <w:b w:val="0"/>
+          <w:caps w:val="0"/>
+          <w:color w:val="404040" w:themeColor="text1" w:themeTint="BF"/>
+          <w:szCs w:val="22"/>
+        </w:rPr>
+        <w:t>dot</w:t>
+      </w:r>
+      <w:r>
+        <w:rPr>
+          <w:rFonts w:asciiTheme="minorHAnsi" w:eastAsiaTheme="minorHAnsi" w:hAnsiTheme="minorHAnsi" w:cstheme="minorBidi"/>
+          <w:b w:val="0"/>
+          <w:caps w:val="0"/>
+          <w:color w:val="404040" w:themeColor="text1" w:themeTint="BF"/>
+          <w:szCs w:val="22"/>
+        </w:rPr>
+        <w:t>env</w:t>
+      </w:r>
+      <w:proofErr w:type="spellEnd"/>
+      <w:r>
+        <w:rPr>
+          <w:rFonts w:asciiTheme="minorHAnsi" w:eastAsiaTheme="minorHAnsi" w:hAnsiTheme="minorHAnsi" w:cstheme="minorBidi"/>
+          <w:b w:val="0"/>
+          <w:caps w:val="0"/>
+          <w:color w:val="404040" w:themeColor="text1" w:themeTint="BF"/>
+          <w:szCs w:val="22"/>
+        </w:rPr>
+        <w:t xml:space="preserve">" for sensitive information. </w:t>
+      </w:r>
+      <w:r>
+        <w:rPr>
+          <w:rFonts w:asciiTheme="minorHAnsi" w:eastAsiaTheme="minorHAnsi" w:hAnsiTheme="minorHAnsi" w:cstheme="minorBidi"/>
+          <w:b w:val="0"/>
+          <w:caps w:val="0"/>
+          <w:color w:val="404040" w:themeColor="text1" w:themeTint="BF"/>
+          <w:szCs w:val="22"/>
+        </w:rPr>
+        <w:t>Hosted the API on a server running on port 3000 for smooth API access.</w:t>
+      </w:r>
+      <w:r>
+        <w:rPr>
+          <w:szCs w:val="22"/>
+        </w:rPr>
+        <w:t xml:space="preserve">   </w:t>
+      </w:r>
+    </w:p>
+    <w:p>
+      <w:pPr>
+        <w:pStyle w:val="Heading2"/>
+        <w:spacing w:line="360" w:lineRule="auto"/>
+        <w:jc w:val="both"/>
+        <w:rPr>
+          <w:szCs w:val="22"/>
+        </w:rPr>
+      </w:pPr>
+      <w:r>
+        <w:rPr>
+          <w:szCs w:val="22"/>
+        </w:rPr>
+        <w:t xml:space="preserve">Mealfull </w:t>
+      </w:r>
+      <w:r>
+        <w:rPr>
+          <w:szCs w:val="22"/>
+        </w:rPr>
+        <w:t>|</w:t>
+      </w:r>
+      <w:r>
+        <w:rPr>
+          <w:szCs w:val="22"/>
+        </w:rPr>
+        <w:t xml:space="preserve"> </w:t>
+      </w:r>
+      <w:hyperlink r:id="rId15" w:history="1">
+        <w:r>
+          <w:rPr>
+            <w:rStyle w:val="Hyperlink"/>
+            <w:szCs w:val="22"/>
+          </w:rPr>
+          <w:t>Live</w:t>
+        </w:r>
+      </w:hyperlink>
+      <w:r>
+        <w:rPr>
+          <w:szCs w:val="22"/>
+        </w:rPr>
+        <w:t xml:space="preserve"> | </w:t>
+      </w:r>
+      <w:hyperlink r:id="rId16" w:history="1">
+        <w:r>
+          <w:rPr>
+            <w:rStyle w:val="Hyperlink"/>
+            <w:szCs w:val="22"/>
+          </w:rPr>
+          <w:t>GitHub</w:t>
+        </w:r>
+      </w:hyperlink>
+    </w:p>
+    <w:p>
+      <w:pPr>
+        <w:pStyle w:val="ListBullet"/>
+        <w:numPr>
+          <w:ilvl w:val="0"/>
+          <w:numId w:val="25"/>
+        </w:numPr>
+        <w:spacing w:line="276" w:lineRule="auto"/>
+        <w:jc w:val="both"/>
+        <w:rPr>
+          <w:b/>
+          <w:caps/>
+        </w:rPr>
+      </w:pPr>
+      <w:r>
+        <w:t xml:space="preserve">I developed </w:t>
+      </w:r>
+      <w:proofErr w:type="spellStart"/>
+      <w:r>
+        <w:t>Mealfull</w:t>
+      </w:r>
+      <w:proofErr w:type="spellEnd"/>
+      <w:r>
+        <w:t xml:space="preserve">, a React project that analyzes customers' scheduling patterns using JSON data. The project includes the following features: </w:t>
+      </w:r>
+    </w:p>
+    <w:p>
+      <w:pPr>
+        <w:pStyle w:val="ListBullet"/>
+        <w:numPr>
+          <w:ilvl w:val="0"/>
+          <w:numId w:val="25"/>
+        </w:numPr>
+        <w:spacing w:line="276" w:lineRule="auto"/>
+        <w:jc w:val="both"/>
+        <w:rPr>
+          <w:b/>
+          <w:caps/>
+        </w:rPr>
+      </w:pPr>
+      <w:r>
+        <w:t xml:space="preserve">Calendar Selector: Users can choose a date from the calendar to view the scheduled bookings for that day. </w:t>
+      </w:r>
+    </w:p>
+    <w:p>
+      <w:pPr>
+        <w:pStyle w:val="ListBullet"/>
+        <w:numPr>
+          <w:ilvl w:val="0"/>
+          <w:numId w:val="25"/>
+        </w:numPr>
+        <w:spacing w:line="276" w:lineRule="auto"/>
+        <w:jc w:val="both"/>
+        <w:rPr>
+          <w:b/>
+          <w:caps/>
+        </w:rPr>
+      </w:pPr>
+      <w:r>
+        <w:t xml:space="preserve">Graph Display: The application generates a bar graph that represents the meal bookings for each time slot throughout the day. </w:t>
+      </w:r>
+    </w:p>
+    <w:p>
+      <w:pPr>
+        <w:pStyle w:val="ListBullet"/>
+        <w:numPr>
+          <w:ilvl w:val="0"/>
+          <w:numId w:val="25"/>
+        </w:numPr>
+        <w:spacing w:line="276" w:lineRule="auto"/>
+        <w:jc w:val="both"/>
+        <w:rPr>
+          <w:b/>
+          <w:caps/>
+        </w:rPr>
+      </w:pPr>
+      <w:r>
+        <w:t xml:space="preserve">Booking Viewer: By clicking on a specific bar in the graph, users can view the details of the bookings for that particular time slot. </w:t>
+      </w:r>
+    </w:p>
+    <w:p>
+      <w:pPr>
+        <w:pStyle w:val="ListBullet"/>
+        <w:numPr>
+          <w:ilvl w:val="0"/>
+          <w:numId w:val="25"/>
+        </w:numPr>
+        <w:spacing w:line="276" w:lineRule="auto"/>
+        <w:jc w:val="both"/>
+        <w:rPr>
+          <w:b/>
+        </w:rPr>
+      </w:pPr>
+      <w:r>
+        <w:t xml:space="preserve">The project is hosted live on </w:t>
+      </w:r>
+      <w:proofErr w:type="spellStart"/>
+      <w:r>
+        <w:t>Netlify</w:t>
+      </w:r>
+      <w:proofErr w:type="spellEnd"/>
+      <w:r>
+        <w:t xml:space="preserve"> and the source code is available on </w:t>
+      </w:r>
+      <w:proofErr w:type="spellStart"/>
+      <w:r>
+        <w:t>GitHub</w:t>
+      </w:r>
+      <w:proofErr w:type="spellEnd"/>
+      <w:r>
+        <w:t>.</w:t>
+      </w:r>
+      <w:r>
+        <w:rPr>
+          <w:b/>
+          <w:caps/>
+        </w:rPr>
+        <w:tab/>
+      </w:r>
+    </w:p>
+    <w:p>
+      <w:pPr>
+        <w:pStyle w:val="ListBullet"/>
+        <w:numPr>
+          <w:ilvl w:val="0"/>
+          <w:numId w:val="0"/>
+        </w:numPr>
+        <w:spacing w:line="360" w:lineRule="auto"/>
+        <w:jc w:val="both"/>
+        <w:rPr>
+          <w:b/>
+          <w:caps/>
+        </w:rPr>
+      </w:pPr>
+    </w:p>
+    <w:p>
+      <w:pPr>
+        <w:pStyle w:val="ListBullet"/>
+        <w:numPr>
+          <w:ilvl w:val="0"/>
+          <w:numId w:val="0"/>
+        </w:numPr>
+        <w:spacing w:line="360" w:lineRule="auto"/>
+        <w:jc w:val="both"/>
+        <w:rPr>
+          <w:b/>
+          <w:sz w:val="24"/>
+          <w:szCs w:val="24"/>
+        </w:rPr>
+      </w:pPr>
+      <w:r>
+        <w:rPr>
+          <w:b/>
+          <w:sz w:val="24"/>
+          <w:szCs w:val="24"/>
+        </w:rPr>
+        <w:t xml:space="preserve">   </w:t>
+      </w:r>
+      <w:proofErr w:type="spellStart"/>
+      <w:r>
+        <w:rPr>
+          <w:b/>
+          <w:sz w:val="24"/>
+          <w:szCs w:val="24"/>
+        </w:rPr>
+        <w:t>Myrecipe</w:t>
+      </w:r>
+      <w:proofErr w:type="spellEnd"/>
+      <w:r>
+        <w:rPr>
+          <w:b/>
+          <w:sz w:val="24"/>
+          <w:szCs w:val="24"/>
+        </w:rPr>
+        <w:t xml:space="preserve">| </w:t>
+      </w:r>
+      <w:hyperlink r:id="rId17" w:history="1">
+        <w:r>
+          <w:rPr>
+            <w:rStyle w:val="Hyperlink"/>
+            <w:b/>
+            <w:sz w:val="24"/>
+            <w:szCs w:val="24"/>
+          </w:rPr>
+          <w:t>Live</w:t>
+        </w:r>
+      </w:hyperlink>
+      <w:r>
+        <w:rPr>
+          <w:b/>
+          <w:sz w:val="24"/>
+          <w:szCs w:val="24"/>
+        </w:rPr>
+        <w:t xml:space="preserve"> | </w:t>
+      </w:r>
+      <w:hyperlink r:id="rId18" w:history="1">
+        <w:proofErr w:type="spellStart"/>
+        <w:r>
+          <w:rPr>
+            <w:rStyle w:val="Hyperlink"/>
+            <w:b/>
+            <w:sz w:val="24"/>
+            <w:szCs w:val="24"/>
+          </w:rPr>
+          <w:t>GitHub</w:t>
+        </w:r>
+        <w:proofErr w:type="spellEnd"/>
+      </w:hyperlink>
+    </w:p>
+    <w:p>
+      <w:pPr>
+        <w:pStyle w:val="ListBullet"/>
+        <w:numPr>
+          <w:ilvl w:val="0"/>
+          <w:numId w:val="23"/>
+        </w:numPr>
+        <w:spacing w:line="276" w:lineRule="auto"/>
+        <w:jc w:val="both"/>
+        <w:rPr>
+          <w:lang w:val="en-IN" w:eastAsia="en-IN"/>
+        </w:rPr>
+      </w:pPr>
+      <w:r>
+        <w:rPr>
+          <w:lang w:val="en-IN" w:eastAsia="en-IN"/>
+        </w:rPr>
+        <w:t xml:space="preserve">Developed a stylish and responsive Recipe App using React.js, fetching recipe data from the </w:t>
+      </w:r>
+      <w:proofErr w:type="spellStart"/>
+      <w:r>
+        <w:rPr>
+          <w:lang w:val="en-IN" w:eastAsia="en-IN"/>
+        </w:rPr>
+        <w:t>Edamam</w:t>
+      </w:r>
+      <w:proofErr w:type="spellEnd"/>
+      <w:r>
+        <w:rPr>
+          <w:lang w:val="en-IN" w:eastAsia="en-IN"/>
+        </w:rPr>
+        <w:t xml:space="preserve"> API.</w:t>
+      </w:r>
+      <w:r>
+        <w:rPr>
+          <w:lang w:val="en-IN" w:eastAsia="en-IN"/>
+        </w:rPr>
+        <w:t xml:space="preserve"> </w:t>
+      </w:r>
+      <w:r>
+        <w:rPr>
+          <w:lang w:val="en-IN" w:eastAsia="en-IN"/>
+        </w:rPr>
+        <w:t>Implemented tab navigation to display recipes for different categories like Pizza, Noodles, Dessert, and Ice Cream.</w:t>
+      </w:r>
+    </w:p>
+    <w:p>
+      <w:pPr>
+        <w:pStyle w:val="ListBullet"/>
+        <w:numPr>
+          <w:ilvl w:val="0"/>
+          <w:numId w:val="23"/>
+        </w:numPr>
+        <w:spacing w:line="276" w:lineRule="auto"/>
+        <w:jc w:val="both"/>
+        <w:rPr>
+          <w:lang w:val="en-IN" w:eastAsia="en-IN"/>
+        </w:rPr>
+      </w:pPr>
+      <w:r>
+        <w:rPr>
+          <w:lang w:val="en-IN" w:eastAsia="en-IN"/>
+        </w:rPr>
+        <w:t>Created a search feature allowing users to find recipes based on their queries.</w:t>
+      </w:r>
+      <w:r>
+        <w:rPr>
+          <w:lang w:val="en-IN" w:eastAsia="en-IN"/>
+        </w:rPr>
+        <w:t xml:space="preserve"> </w:t>
+      </w:r>
+      <w:r>
+        <w:rPr>
+          <w:lang w:val="en-IN" w:eastAsia="en-IN"/>
+        </w:rPr>
+        <w:t>Utilized SCSS for custom styling and media queries for responsive design.</w:t>
+      </w:r>
+    </w:p>
+    <w:p>
+      <w:pPr>
+        <w:pStyle w:val="ListBullet"/>
+        <w:numPr>
+          <w:ilvl w:val="0"/>
+          <w:numId w:val="23"/>
+        </w:numPr>
+        <w:spacing w:line="276" w:lineRule="auto"/>
+        <w:jc w:val="both"/>
+        <w:rPr>
+          <w:lang w:val="en-IN" w:eastAsia="en-IN"/>
+        </w:rPr>
+      </w:pPr>
+      <w:r>
+        <w:rPr>
+          <w:lang w:val="en-IN" w:eastAsia="en-IN"/>
+        </w:rPr>
+        <w:t>Managed sensitive information like API credentials using environment variables.</w:t>
+      </w:r>
+      <w:r>
+        <w:rPr>
+          <w:lang w:val="en-IN" w:eastAsia="en-IN"/>
+        </w:rPr>
+        <w:t xml:space="preserve"> </w:t>
+      </w:r>
+      <w:r>
+        <w:rPr>
+          <w:lang w:val="en-IN" w:eastAsia="en-IN"/>
+        </w:rPr>
+        <w:t xml:space="preserve">Deployed the app on </w:t>
+      </w:r>
+      <w:proofErr w:type="spellStart"/>
+      <w:r>
+        <w:rPr>
+          <w:lang w:val="en-IN" w:eastAsia="en-IN"/>
+        </w:rPr>
+        <w:t>Netlify</w:t>
+      </w:r>
+      <w:proofErr w:type="spellEnd"/>
+      <w:r>
+        <w:rPr>
+          <w:lang w:val="en-IN" w:eastAsia="en-IN"/>
+        </w:rPr>
+        <w:t xml:space="preserve"> for live demo.</w:t>
+      </w:r>
+    </w:p>
+    <w:p>
+      <w:pPr>
+        <w:pStyle w:val="ListBullet"/>
+        <w:numPr>
+          <w:ilvl w:val="0"/>
+          <w:numId w:val="0"/>
+        </w:numPr>
+        <w:spacing w:line="276" w:lineRule="auto"/>
+        <w:ind w:left="360" w:hanging="360"/>
+        <w:jc w:val="both"/>
+        <w:rPr>
+          <w:lang w:val="en-IN" w:eastAsia="en-IN"/>
+        </w:rPr>
+      </w:pPr>
+    </w:p>
+    <w:p>
+      <w:pPr>
+        <w:pStyle w:val="ListBullet"/>
+        <w:numPr>
+          <w:ilvl w:val="0"/>
+          <w:numId w:val="0"/>
+        </w:numPr>
+        <w:spacing w:line="276" w:lineRule="auto"/>
+        <w:ind w:left="360" w:hanging="360"/>
+        <w:jc w:val="both"/>
+        <w:rPr>
+          <w:b/>
+          <w:sz w:val="28"/>
+          <w:szCs w:val="28"/>
+          <w:lang w:val="en-IN" w:eastAsia="en-IN"/>
+        </w:rPr>
+      </w:pPr>
+      <w:r>
+        <w:rPr>
+          <w:b/>
+          <w:sz w:val="28"/>
+          <w:szCs w:val="28"/>
+          <w:lang w:val="en-IN" w:eastAsia="en-IN"/>
+        </w:rPr>
+        <w:t>Skills</w:t>
+      </w:r>
+      <w:bookmarkStart w:id="0" w:name="_GoBack"/>
+      <w:bookmarkEnd w:id="0"/>
+    </w:p>
+    <w:tbl>
+      <w:tblPr>
+        <w:tblStyle w:val="TableGrid"/>
+        <w:tblW w:w="4995" w:type="pct"/>
+        <w:tblLook w:val="04A0" w:firstRow="1" w:lastRow="0" w:firstColumn="1" w:lastColumn="0" w:noHBand="0" w:noVBand="1"/>
+      </w:tblPr>
+      <w:tblGrid>
+        <w:gridCol w:w="2546"/>
+        <w:gridCol w:w="8233"/>
+      </w:tblGrid>
+      <w:tr>
+        <w:tc>
+          <w:tcPr>
+            <w:tcW w:w="1181" w:type="pct"/>
+          </w:tcPr>
+          <w:p>
+            <w:pPr>
+              <w:pStyle w:val="ListBullet"/>
+              <w:numPr>
+                <w:ilvl w:val="0"/>
+                <w:numId w:val="0"/>
+              </w:numPr>
+              <w:rPr>
+                <w:sz w:val="24"/>
+                <w:szCs w:val="24"/>
+              </w:rPr>
+            </w:pPr>
+            <w:r>
+              <w:rPr>
+                <w:sz w:val="24"/>
+                <w:szCs w:val="24"/>
+              </w:rPr>
+              <w:t>Programming</w:t>
+            </w:r>
+          </w:p>
+        </w:tc>
+        <w:tc>
+          <w:tcPr>
+            <w:tcW w:w="3819" w:type="pct"/>
+          </w:tcPr>
+          <w:p>
+            <w:pPr>
+              <w:pStyle w:val="ListBullet"/>
+              <w:numPr>
+                <w:ilvl w:val="0"/>
+                <w:numId w:val="0"/>
+              </w:numPr>
+              <w:rPr>
+                <w:sz w:val="24"/>
+                <w:szCs w:val="24"/>
+              </w:rPr>
+            </w:pPr>
+            <w:r>
+              <w:rPr>
+                <w:sz w:val="24"/>
+                <w:szCs w:val="24"/>
+              </w:rPr>
+              <w:t>C ++, Data Structure And Algorithm, Object-Oriented Programming (OOPs)</w:t>
+            </w:r>
+          </w:p>
+        </w:tc>
+      </w:tr>
+      <w:tr>
+        <w:tc>
+          <w:tcPr>
+            <w:tcW w:w="1181" w:type="pct"/>
+          </w:tcPr>
+          <w:p>
+            <w:pPr>
+              <w:pStyle w:val="ListBullet"/>
+              <w:numPr>
+                <w:ilvl w:val="0"/>
+                <w:numId w:val="0"/>
+              </w:numPr>
+              <w:rPr>
+                <w:sz w:val="24"/>
+                <w:szCs w:val="24"/>
+              </w:rPr>
+            </w:pPr>
+            <w:r>
+              <w:rPr>
+                <w:sz w:val="24"/>
+                <w:szCs w:val="24"/>
+              </w:rPr>
+              <w:t>Front-End</w:t>
+            </w:r>
+          </w:p>
+        </w:tc>
+        <w:tc>
+          <w:tcPr>
+            <w:tcW w:w="3819" w:type="pct"/>
+          </w:tcPr>
+          <w:p>
+            <w:pPr>
+              <w:pStyle w:val="ListBullet"/>
+              <w:numPr>
+                <w:ilvl w:val="0"/>
+                <w:numId w:val="0"/>
+              </w:numPr>
+              <w:rPr>
+                <w:sz w:val="24"/>
+                <w:szCs w:val="24"/>
+              </w:rPr>
+            </w:pPr>
+            <w:proofErr w:type="spellStart"/>
+            <w:r>
+              <w:rPr>
+                <w:sz w:val="24"/>
+                <w:szCs w:val="24"/>
+              </w:rPr>
+              <w:t>ReactJS</w:t>
+            </w:r>
+            <w:proofErr w:type="spellEnd"/>
+            <w:r>
+              <w:rPr>
+                <w:sz w:val="24"/>
+                <w:szCs w:val="24"/>
+              </w:rPr>
+              <w:t xml:space="preserve">, React Native, </w:t>
+            </w:r>
+            <w:proofErr w:type="spellStart"/>
+            <w:r>
+              <w:rPr>
+                <w:sz w:val="24"/>
+                <w:szCs w:val="24"/>
+              </w:rPr>
+              <w:t>Redux</w:t>
+            </w:r>
+            <w:proofErr w:type="spellEnd"/>
+            <w:r>
+              <w:rPr>
+                <w:sz w:val="24"/>
+                <w:szCs w:val="24"/>
+              </w:rPr>
+              <w:t xml:space="preserve">, HTML, CSS, </w:t>
+            </w:r>
+            <w:proofErr w:type="spellStart"/>
+            <w:r>
+              <w:rPr>
+                <w:sz w:val="24"/>
+                <w:szCs w:val="24"/>
+              </w:rPr>
+              <w:t>Scss</w:t>
+            </w:r>
+            <w:proofErr w:type="spellEnd"/>
+            <w:r>
+              <w:rPr>
+                <w:sz w:val="24"/>
+                <w:szCs w:val="24"/>
+              </w:rPr>
+              <w:t xml:space="preserve">, </w:t>
+            </w:r>
+            <w:proofErr w:type="spellStart"/>
+            <w:r>
+              <w:rPr>
+                <w:sz w:val="24"/>
+                <w:szCs w:val="24"/>
+              </w:rPr>
+              <w:t>javascript</w:t>
+            </w:r>
+            <w:proofErr w:type="spellEnd"/>
+          </w:p>
+        </w:tc>
+      </w:tr>
+      <w:tr>
+        <w:tc>
+          <w:tcPr>
+            <w:tcW w:w="1181" w:type="pct"/>
+          </w:tcPr>
+          <w:p>
+            <w:pPr>
+              <w:pStyle w:val="ListBullet"/>
+              <w:numPr>
+                <w:ilvl w:val="0"/>
+                <w:numId w:val="0"/>
+              </w:numPr>
+              <w:rPr>
+                <w:sz w:val="24"/>
+                <w:szCs w:val="24"/>
+              </w:rPr>
+            </w:pPr>
+            <w:r>
+              <w:rPr>
+                <w:sz w:val="24"/>
+                <w:szCs w:val="24"/>
+              </w:rPr>
+              <w:t>Back-End</w:t>
+            </w:r>
+          </w:p>
+        </w:tc>
+        <w:tc>
+          <w:tcPr>
+            <w:tcW w:w="3819" w:type="pct"/>
+          </w:tcPr>
+          <w:p>
+            <w:pPr>
+              <w:pStyle w:val="ListBullet"/>
+              <w:numPr>
+                <w:ilvl w:val="0"/>
+                <w:numId w:val="0"/>
+              </w:numPr>
+              <w:rPr>
+                <w:sz w:val="24"/>
+                <w:szCs w:val="24"/>
+              </w:rPr>
+            </w:pPr>
+            <w:proofErr w:type="spellStart"/>
+            <w:r>
+              <w:rPr>
+                <w:sz w:val="24"/>
+                <w:szCs w:val="24"/>
+              </w:rPr>
+              <w:t>NodeJS</w:t>
+            </w:r>
+            <w:proofErr w:type="spellEnd"/>
+            <w:r>
+              <w:rPr>
+                <w:sz w:val="24"/>
+                <w:szCs w:val="24"/>
+              </w:rPr>
+              <w:t>, Express</w:t>
+            </w:r>
+          </w:p>
+        </w:tc>
+      </w:tr>
+      <w:tr>
+        <w:tc>
+          <w:tcPr>
+            <w:tcW w:w="1181" w:type="pct"/>
+          </w:tcPr>
+          <w:p>
+            <w:pPr>
+              <w:pStyle w:val="ListBullet"/>
+              <w:numPr>
+                <w:ilvl w:val="0"/>
+                <w:numId w:val="0"/>
+              </w:numPr>
+              <w:rPr>
+                <w:sz w:val="24"/>
+                <w:szCs w:val="24"/>
+              </w:rPr>
+            </w:pPr>
+            <w:r>
+              <w:rPr>
+                <w:sz w:val="24"/>
+                <w:szCs w:val="24"/>
+              </w:rPr>
+              <w:t>Database</w:t>
+            </w:r>
+          </w:p>
+        </w:tc>
+        <w:tc>
+          <w:tcPr>
+            <w:tcW w:w="3819" w:type="pct"/>
+          </w:tcPr>
+          <w:p>
+            <w:pPr>
+              <w:pStyle w:val="ListBullet"/>
+              <w:numPr>
+                <w:ilvl w:val="0"/>
+                <w:numId w:val="0"/>
+              </w:numPr>
+              <w:rPr>
+                <w:sz w:val="24"/>
+                <w:szCs w:val="24"/>
+              </w:rPr>
+            </w:pPr>
+            <w:proofErr w:type="spellStart"/>
+            <w:r>
+              <w:rPr>
+                <w:sz w:val="24"/>
+                <w:szCs w:val="24"/>
+              </w:rPr>
+              <w:t>MongoDB</w:t>
+            </w:r>
+            <w:proofErr w:type="spellEnd"/>
+            <w:r>
+              <w:rPr>
+                <w:sz w:val="24"/>
+                <w:szCs w:val="24"/>
+              </w:rPr>
+              <w:t xml:space="preserve">, </w:t>
+            </w:r>
+            <w:proofErr w:type="spellStart"/>
+            <w:r>
+              <w:rPr>
+                <w:sz w:val="24"/>
+                <w:szCs w:val="24"/>
+              </w:rPr>
+              <w:t>Mysql</w:t>
+            </w:r>
+            <w:proofErr w:type="spellEnd"/>
+          </w:p>
+        </w:tc>
+      </w:tr>
+      <w:tr>
+        <w:tc>
+          <w:tcPr>
+            <w:tcW w:w="1181" w:type="pct"/>
+          </w:tcPr>
+          <w:p>
+            <w:pPr>
+              <w:pStyle w:val="ListBullet"/>
+              <w:numPr>
+                <w:ilvl w:val="0"/>
+                <w:numId w:val="0"/>
+              </w:numPr>
+              <w:rPr>
+                <w:sz w:val="24"/>
+                <w:szCs w:val="24"/>
+              </w:rPr>
+            </w:pPr>
+            <w:r>
+              <w:rPr>
+                <w:sz w:val="24"/>
+                <w:szCs w:val="24"/>
+              </w:rPr>
+              <w:t>Tools</w:t>
+            </w:r>
+          </w:p>
+        </w:tc>
+        <w:tc>
+          <w:tcPr>
+            <w:tcW w:w="3819" w:type="pct"/>
+          </w:tcPr>
+          <w:p>
+            <w:pPr>
+              <w:pStyle w:val="ListBullet"/>
+              <w:numPr>
+                <w:ilvl w:val="0"/>
+                <w:numId w:val="0"/>
+              </w:numPr>
+              <w:rPr>
+                <w:sz w:val="24"/>
+                <w:szCs w:val="24"/>
+              </w:rPr>
+            </w:pPr>
+            <w:proofErr w:type="spellStart"/>
+            <w:r>
+              <w:rPr>
+                <w:sz w:val="24"/>
+                <w:szCs w:val="24"/>
+              </w:rPr>
+              <w:t>Vscode</w:t>
+            </w:r>
+            <w:proofErr w:type="spellEnd"/>
+            <w:r>
+              <w:rPr>
+                <w:sz w:val="24"/>
+                <w:szCs w:val="24"/>
+              </w:rPr>
+              <w:t xml:space="preserve">, Atom, Postman, </w:t>
+            </w:r>
+            <w:proofErr w:type="spellStart"/>
+            <w:r>
+              <w:rPr>
+                <w:sz w:val="24"/>
+                <w:szCs w:val="24"/>
+              </w:rPr>
+              <w:t>GitHub</w:t>
+            </w:r>
+            <w:proofErr w:type="spellEnd"/>
+            <w:r>
+              <w:rPr>
+                <w:sz w:val="24"/>
+                <w:szCs w:val="24"/>
+              </w:rPr>
+              <w:t xml:space="preserve">, Render, </w:t>
+            </w:r>
+            <w:proofErr w:type="spellStart"/>
+            <w:r>
+              <w:rPr>
+                <w:sz w:val="24"/>
+                <w:szCs w:val="24"/>
+              </w:rPr>
+              <w:t>Netlify</w:t>
+            </w:r>
+            <w:proofErr w:type="spellEnd"/>
+          </w:p>
+        </w:tc>
+      </w:tr>
+    </w:tbl>
+    <w:p>
+      <w:pPr>
+        <w:pStyle w:val="ListBullet"/>
+        <w:numPr>
+          <w:ilvl w:val="0"/>
+          <w:numId w:val="0"/>
+        </w:numPr>
+      </w:pPr>
     </w:p>
     <w:sectPr>
       <w:footerReference w:type="default" r:id="rId19"/>
       <w:pgSz w:w="12240" w:h="15840"/>
-      <w:pgMar w:top="1008" w:right="1008" w:bottom="1152" w:left="1008" w:header="576" w:footer="576" w:gutter="0"/>
+      <w:pgMar w:top="720" w:right="720" w:bottom="720" w:left="720" w:header="576" w:footer="576" w:gutter="0"/>
       <w:pgNumType w:start="1"/>
       <w:cols w:space="720"/>
       <w:titlePg/>
@@ -848,7 +2505,7 @@
   <w:abstractNum w:abstractNumId="9">
     <w:nsid w:val="FFFFFF89"/>
     <w:multiLevelType w:val="singleLevel"/>
-    <w:tmpl w:val="EC9CC47C"/>
+    <w:tmpl w:val="1C008A20"/>
     <w:lvl w:ilvl="0">
       <w:start w:val="1"/>
       <w:numFmt w:val="bullet"/>
@@ -866,6 +2523,503 @@
     </w:lvl>
   </w:abstractNum>
   <w:abstractNum w:abstractNumId="10">
+    <w:nsid w:val="1794320B"/>
+    <w:multiLevelType w:val="multilevel"/>
+    <w:tmpl w:val="13B8BB92"/>
+    <w:lvl w:ilvl="0">
+      <w:start w:val="1"/>
+      <w:numFmt w:val="bullet"/>
+      <w:lvlText w:val=""/>
+      <w:lvlJc w:val="left"/>
+      <w:pPr>
+        <w:tabs>
+          <w:tab w:val="num" w:pos="720"/>
+        </w:tabs>
+        <w:ind w:left="720" w:hanging="360"/>
+      </w:pPr>
+      <w:rPr>
+        <w:rFonts w:ascii="Symbol" w:hAnsi="Symbol" w:hint="default"/>
+        <w:sz w:val="20"/>
+      </w:rPr>
+    </w:lvl>
+    <w:lvl w:ilvl="1" w:tentative="1">
+      <w:start w:val="1"/>
+      <w:numFmt w:val="bullet"/>
+      <w:lvlText w:val=""/>
+      <w:lvlJc w:val="left"/>
+      <w:pPr>
+        <w:tabs>
+          <w:tab w:val="num" w:pos="1440"/>
+        </w:tabs>
+        <w:ind w:left="1440" w:hanging="360"/>
+      </w:pPr>
+      <w:rPr>
+        <w:rFonts w:ascii="Symbol" w:hAnsi="Symbol" w:hint="default"/>
+        <w:sz w:val="20"/>
+      </w:rPr>
+    </w:lvl>
+    <w:lvl w:ilvl="2" w:tentative="1">
+      <w:start w:val="1"/>
+      <w:numFmt w:val="bullet"/>
+      <w:lvlText w:val=""/>
+      <w:lvlJc w:val="left"/>
+      <w:pPr>
+        <w:tabs>
+          <w:tab w:val="num" w:pos="2160"/>
+        </w:tabs>
+        <w:ind w:left="2160" w:hanging="360"/>
+      </w:pPr>
+      <w:rPr>
+        <w:rFonts w:ascii="Symbol" w:hAnsi="Symbol" w:hint="default"/>
+        <w:sz w:val="20"/>
+      </w:rPr>
+    </w:lvl>
+    <w:lvl w:ilvl="3" w:tentative="1">
+      <w:start w:val="1"/>
+      <w:numFmt w:val="bullet"/>
+      <w:lvlText w:val=""/>
+      <w:lvlJc w:val="left"/>
+      <w:pPr>
+        <w:tabs>
+          <w:tab w:val="num" w:pos="2880"/>
+        </w:tabs>
+        <w:ind w:left="2880" w:hanging="360"/>
+      </w:pPr>
+      <w:rPr>
+        <w:rFonts w:ascii="Symbol" w:hAnsi="Symbol" w:hint="default"/>
+        <w:sz w:val="20"/>
+      </w:rPr>
+    </w:lvl>
+    <w:lvl w:ilvl="4" w:tentative="1">
+      <w:start w:val="1"/>
+      <w:numFmt w:val="bullet"/>
+      <w:lvlText w:val=""/>
+      <w:lvlJc w:val="left"/>
+      <w:pPr>
+        <w:tabs>
+          <w:tab w:val="num" w:pos="3600"/>
+        </w:tabs>
+        <w:ind w:left="3600" w:hanging="360"/>
+      </w:pPr>
+      <w:rPr>
+        <w:rFonts w:ascii="Symbol" w:hAnsi="Symbol" w:hint="default"/>
+        <w:sz w:val="20"/>
+      </w:rPr>
+    </w:lvl>
+    <w:lvl w:ilvl="5" w:tentative="1">
+      <w:start w:val="1"/>
+      <w:numFmt w:val="bullet"/>
+      <w:lvlText w:val=""/>
+      <w:lvlJc w:val="left"/>
+      <w:pPr>
+        <w:tabs>
+          <w:tab w:val="num" w:pos="4320"/>
+        </w:tabs>
+        <w:ind w:left="4320" w:hanging="360"/>
+      </w:pPr>
+      <w:rPr>
+        <w:rFonts w:ascii="Symbol" w:hAnsi="Symbol" w:hint="default"/>
+        <w:sz w:val="20"/>
+      </w:rPr>
+    </w:lvl>
+    <w:lvl w:ilvl="6" w:tentative="1">
+      <w:start w:val="1"/>
+      <w:numFmt w:val="bullet"/>
+      <w:lvlText w:val=""/>
+      <w:lvlJc w:val="left"/>
+      <w:pPr>
+        <w:tabs>
+          <w:tab w:val="num" w:pos="5040"/>
+        </w:tabs>
+        <w:ind w:left="5040" w:hanging="360"/>
+      </w:pPr>
+      <w:rPr>
+        <w:rFonts w:ascii="Symbol" w:hAnsi="Symbol" w:hint="default"/>
+        <w:sz w:val="20"/>
+      </w:rPr>
+    </w:lvl>
+    <w:lvl w:ilvl="7" w:tentative="1">
+      <w:start w:val="1"/>
+      <w:numFmt w:val="bullet"/>
+      <w:lvlText w:val=""/>
+      <w:lvlJc w:val="left"/>
+      <w:pPr>
+        <w:tabs>
+          <w:tab w:val="num" w:pos="5760"/>
+        </w:tabs>
+        <w:ind w:left="5760" w:hanging="360"/>
+      </w:pPr>
+      <w:rPr>
+        <w:rFonts w:ascii="Symbol" w:hAnsi="Symbol" w:hint="default"/>
+        <w:sz w:val="20"/>
+      </w:rPr>
+    </w:lvl>
+    <w:lvl w:ilvl="8" w:tentative="1">
+      <w:start w:val="1"/>
+      <w:numFmt w:val="bullet"/>
+      <w:lvlText w:val=""/>
+      <w:lvlJc w:val="left"/>
+      <w:pPr>
+        <w:tabs>
+          <w:tab w:val="num" w:pos="6480"/>
+        </w:tabs>
+        <w:ind w:left="6480" w:hanging="360"/>
+      </w:pPr>
+      <w:rPr>
+        <w:rFonts w:ascii="Symbol" w:hAnsi="Symbol" w:hint="default"/>
+        <w:sz w:val="20"/>
+      </w:rPr>
+    </w:lvl>
+  </w:abstractNum>
+  <w:abstractNum w:abstractNumId="11">
+    <w:nsid w:val="1FE960E3"/>
+    <w:multiLevelType w:val="hybridMultilevel"/>
+    <w:tmpl w:val="5DFE2D1C"/>
+    <w:lvl w:ilvl="0" w:tplc="40090001">
+      <w:start w:val="1"/>
+      <w:numFmt w:val="bullet"/>
+      <w:lvlText w:val=""/>
+      <w:lvlJc w:val="left"/>
+      <w:pPr>
+        <w:ind w:left="720" w:hanging="360"/>
+      </w:pPr>
+      <w:rPr>
+        <w:rFonts w:ascii="Symbol" w:hAnsi="Symbol" w:hint="default"/>
+      </w:rPr>
+    </w:lvl>
+    <w:lvl w:ilvl="1" w:tplc="40090003" w:tentative="1">
+      <w:start w:val="1"/>
+      <w:numFmt w:val="bullet"/>
+      <w:lvlText w:val="o"/>
+      <w:lvlJc w:val="left"/>
+      <w:pPr>
+        <w:ind w:left="1440" w:hanging="360"/>
+      </w:pPr>
+      <w:rPr>
+        <w:rFonts w:ascii="Courier New" w:hAnsi="Courier New" w:cs="Courier New" w:hint="default"/>
+      </w:rPr>
+    </w:lvl>
+    <w:lvl w:ilvl="2" w:tplc="40090005" w:tentative="1">
+      <w:start w:val="1"/>
+      <w:numFmt w:val="bullet"/>
+      <w:lvlText w:val=""/>
+      <w:lvlJc w:val="left"/>
+      <w:pPr>
+        <w:ind w:left="2160" w:hanging="360"/>
+      </w:pPr>
+      <w:rPr>
+        <w:rFonts w:ascii="Wingdings" w:hAnsi="Wingdings" w:hint="default"/>
+      </w:rPr>
+    </w:lvl>
+    <w:lvl w:ilvl="3" w:tplc="40090001" w:tentative="1">
+      <w:start w:val="1"/>
+      <w:numFmt w:val="bullet"/>
+      <w:lvlText w:val=""/>
+      <w:lvlJc w:val="left"/>
+      <w:pPr>
+        <w:ind w:left="2880" w:hanging="360"/>
+      </w:pPr>
+      <w:rPr>
+        <w:rFonts w:ascii="Symbol" w:hAnsi="Symbol" w:hint="default"/>
+      </w:rPr>
+    </w:lvl>
+    <w:lvl w:ilvl="4" w:tplc="40090003" w:tentative="1">
+      <w:start w:val="1"/>
+      <w:numFmt w:val="bullet"/>
+      <w:lvlText w:val="o"/>
+      <w:lvlJc w:val="left"/>
+      <w:pPr>
+        <w:ind w:left="3600" w:hanging="360"/>
+      </w:pPr>
+      <w:rPr>
+        <w:rFonts w:ascii="Courier New" w:hAnsi="Courier New" w:cs="Courier New" w:hint="default"/>
+      </w:rPr>
+    </w:lvl>
+    <w:lvl w:ilvl="5" w:tplc="40090005" w:tentative="1">
+      <w:start w:val="1"/>
+      <w:numFmt w:val="bullet"/>
+      <w:lvlText w:val=""/>
+      <w:lvlJc w:val="left"/>
+      <w:pPr>
+        <w:ind w:left="4320" w:hanging="360"/>
+      </w:pPr>
+      <w:rPr>
+        <w:rFonts w:ascii="Wingdings" w:hAnsi="Wingdings" w:hint="default"/>
+      </w:rPr>
+    </w:lvl>
+    <w:lvl w:ilvl="6" w:tplc="40090001" w:tentative="1">
+      <w:start w:val="1"/>
+      <w:numFmt w:val="bullet"/>
+      <w:lvlText w:val=""/>
+      <w:lvlJc w:val="left"/>
+      <w:pPr>
+        <w:ind w:left="5040" w:hanging="360"/>
+      </w:pPr>
+      <w:rPr>
+        <w:rFonts w:ascii="Symbol" w:hAnsi="Symbol" w:hint="default"/>
+      </w:rPr>
+    </w:lvl>
+    <w:lvl w:ilvl="7" w:tplc="40090003" w:tentative="1">
+      <w:start w:val="1"/>
+      <w:numFmt w:val="bullet"/>
+      <w:lvlText w:val="o"/>
+      <w:lvlJc w:val="left"/>
+      <w:pPr>
+        <w:ind w:left="5760" w:hanging="360"/>
+      </w:pPr>
+      <w:rPr>
+        <w:rFonts w:ascii="Courier New" w:hAnsi="Courier New" w:cs="Courier New" w:hint="default"/>
+      </w:rPr>
+    </w:lvl>
+    <w:lvl w:ilvl="8" w:tplc="40090005" w:tentative="1">
+      <w:start w:val="1"/>
+      <w:numFmt w:val="bullet"/>
+      <w:lvlText w:val=""/>
+      <w:lvlJc w:val="left"/>
+      <w:pPr>
+        <w:ind w:left="6480" w:hanging="360"/>
+      </w:pPr>
+      <w:rPr>
+        <w:rFonts w:ascii="Wingdings" w:hAnsi="Wingdings" w:hint="default"/>
+      </w:rPr>
+    </w:lvl>
+  </w:abstractNum>
+  <w:abstractNum w:abstractNumId="12">
+    <w:nsid w:val="24685D15"/>
+    <w:multiLevelType w:val="multilevel"/>
+    <w:tmpl w:val="69D45E8A"/>
+    <w:lvl w:ilvl="0">
+      <w:start w:val="1"/>
+      <w:numFmt w:val="bullet"/>
+      <w:lvlText w:val=""/>
+      <w:lvlJc w:val="left"/>
+      <w:pPr>
+        <w:ind w:left="927" w:hanging="360"/>
+      </w:pPr>
+      <w:rPr>
+        <w:rFonts w:ascii="Symbol" w:hAnsi="Symbol" w:hint="default"/>
+        <w:color w:val="404040" w:themeColor="text1" w:themeTint="BF"/>
+      </w:rPr>
+    </w:lvl>
+    <w:lvl w:ilvl="1">
+      <w:start w:val="1"/>
+      <w:numFmt w:val="bullet"/>
+      <w:lvlText w:val=""/>
+      <w:lvlJc w:val="left"/>
+      <w:pPr>
+        <w:ind w:left="720" w:hanging="360"/>
+      </w:pPr>
+      <w:rPr>
+        <w:rFonts w:ascii="Symbol" w:hAnsi="Symbol" w:hint="default"/>
+        <w:color w:val="404040" w:themeColor="text1" w:themeTint="BF"/>
+      </w:rPr>
+    </w:lvl>
+    <w:lvl w:ilvl="2">
+      <w:start w:val="1"/>
+      <w:numFmt w:val="bullet"/>
+      <w:lvlText w:val=""/>
+      <w:lvlJc w:val="left"/>
+      <w:pPr>
+        <w:ind w:left="1080" w:hanging="360"/>
+      </w:pPr>
+      <w:rPr>
+        <w:rFonts w:ascii="Symbol" w:hAnsi="Symbol" w:hint="default"/>
+        <w:color w:val="404040" w:themeColor="text1" w:themeTint="BF"/>
+      </w:rPr>
+    </w:lvl>
+    <w:lvl w:ilvl="3">
+      <w:start w:val="1"/>
+      <w:numFmt w:val="bullet"/>
+      <w:lvlText w:val=""/>
+      <w:lvlJc w:val="left"/>
+      <w:pPr>
+        <w:ind w:left="1440" w:hanging="360"/>
+      </w:pPr>
+      <w:rPr>
+        <w:rFonts w:ascii="Symbol" w:hAnsi="Symbol" w:hint="default"/>
+        <w:color w:val="auto"/>
+      </w:rPr>
+    </w:lvl>
+    <w:lvl w:ilvl="4">
+      <w:start w:val="1"/>
+      <w:numFmt w:val="bullet"/>
+      <w:lvlText w:val=""/>
+      <w:lvlJc w:val="left"/>
+      <w:pPr>
+        <w:ind w:left="1800" w:hanging="360"/>
+      </w:pPr>
+      <w:rPr>
+        <w:rFonts w:ascii="Symbol" w:hAnsi="Symbol" w:hint="default"/>
+        <w:color w:val="auto"/>
+      </w:rPr>
+    </w:lvl>
+    <w:lvl w:ilvl="5">
+      <w:start w:val="1"/>
+      <w:numFmt w:val="bullet"/>
+      <w:lvlText w:val=""/>
+      <w:lvlJc w:val="left"/>
+      <w:pPr>
+        <w:ind w:left="2160" w:hanging="360"/>
+      </w:pPr>
+      <w:rPr>
+        <w:rFonts w:ascii="Symbol" w:hAnsi="Symbol" w:hint="default"/>
+        <w:color w:val="auto"/>
+      </w:rPr>
+    </w:lvl>
+    <w:lvl w:ilvl="6">
+      <w:start w:val="1"/>
+      <w:numFmt w:val="bullet"/>
+      <w:lvlText w:val=""/>
+      <w:lvlJc w:val="left"/>
+      <w:pPr>
+        <w:ind w:left="2520" w:hanging="360"/>
+      </w:pPr>
+      <w:rPr>
+        <w:rFonts w:ascii="Symbol" w:hAnsi="Symbol" w:hint="default"/>
+        <w:color w:val="auto"/>
+      </w:rPr>
+    </w:lvl>
+    <w:lvl w:ilvl="7">
+      <w:start w:val="1"/>
+      <w:numFmt w:val="bullet"/>
+      <w:lvlText w:val=""/>
+      <w:lvlJc w:val="left"/>
+      <w:pPr>
+        <w:ind w:left="2880" w:hanging="360"/>
+      </w:pPr>
+      <w:rPr>
+        <w:rFonts w:ascii="Symbol" w:hAnsi="Symbol" w:hint="default"/>
+        <w:color w:val="auto"/>
+      </w:rPr>
+    </w:lvl>
+    <w:lvl w:ilvl="8">
+      <w:start w:val="1"/>
+      <w:numFmt w:val="bullet"/>
+      <w:lvlText w:val=""/>
+      <w:lvlJc w:val="left"/>
+      <w:pPr>
+        <w:ind w:left="3240" w:hanging="360"/>
+      </w:pPr>
+      <w:rPr>
+        <w:rFonts w:ascii="Symbol" w:hAnsi="Symbol" w:hint="default"/>
+        <w:color w:val="auto"/>
+      </w:rPr>
+    </w:lvl>
+  </w:abstractNum>
+  <w:abstractNum w:abstractNumId="13">
+    <w:nsid w:val="2B493845"/>
+    <w:multiLevelType w:val="hybridMultilevel"/>
+    <w:tmpl w:val="DD8E0B92"/>
+    <w:lvl w:ilvl="0" w:tplc="40090001">
+      <w:start w:val="1"/>
+      <w:numFmt w:val="bullet"/>
+      <w:lvlText w:val=""/>
+      <w:lvlJc w:val="left"/>
+      <w:pPr>
+        <w:ind w:left="720" w:hanging="360"/>
+      </w:pPr>
+      <w:rPr>
+        <w:rFonts w:ascii="Symbol" w:hAnsi="Symbol" w:hint="default"/>
+      </w:rPr>
+    </w:lvl>
+    <w:lvl w:ilvl="1" w:tplc="40090003" w:tentative="1">
+      <w:start w:val="1"/>
+      <w:numFmt w:val="bullet"/>
+      <w:lvlText w:val="o"/>
+      <w:lvlJc w:val="left"/>
+      <w:pPr>
+        <w:ind w:left="1440" w:hanging="360"/>
+      </w:pPr>
+      <w:rPr>
+        <w:rFonts w:ascii="Courier New" w:hAnsi="Courier New" w:cs="Courier New" w:hint="default"/>
+      </w:rPr>
+    </w:lvl>
+    <w:lvl w:ilvl="2" w:tplc="40090005" w:tentative="1">
+      <w:start w:val="1"/>
+      <w:numFmt w:val="bullet"/>
+      <w:lvlText w:val=""/>
+      <w:lvlJc w:val="left"/>
+      <w:pPr>
+        <w:ind w:left="2160" w:hanging="360"/>
+      </w:pPr>
+      <w:rPr>
+        <w:rFonts w:ascii="Wingdings" w:hAnsi="Wingdings" w:hint="default"/>
+      </w:rPr>
+    </w:lvl>
+    <w:lvl w:ilvl="3" w:tplc="40090001" w:tentative="1">
+      <w:start w:val="1"/>
+      <w:numFmt w:val="bullet"/>
+      <w:lvlText w:val=""/>
+      <w:lvlJc w:val="left"/>
+      <w:pPr>
+        <w:ind w:left="2880" w:hanging="360"/>
+      </w:pPr>
+      <w:rPr>
+        <w:rFonts w:ascii="Symbol" w:hAnsi="Symbol" w:hint="default"/>
+      </w:rPr>
+    </w:lvl>
+    <w:lvl w:ilvl="4" w:tplc="40090003" w:tentative="1">
+      <w:start w:val="1"/>
+      <w:numFmt w:val="bullet"/>
+      <w:lvlText w:val="o"/>
+      <w:lvlJc w:val="left"/>
+      <w:pPr>
+        <w:ind w:left="3600" w:hanging="360"/>
+      </w:pPr>
+      <w:rPr>
+        <w:rFonts w:ascii="Courier New" w:hAnsi="Courier New" w:cs="Courier New" w:hint="default"/>
+      </w:rPr>
+    </w:lvl>
+    <w:lvl w:ilvl="5" w:tplc="40090005" w:tentative="1">
+      <w:start w:val="1"/>
+      <w:numFmt w:val="bullet"/>
+      <w:lvlText w:val=""/>
+      <w:lvlJc w:val="left"/>
+      <w:pPr>
+        <w:ind w:left="4320" w:hanging="360"/>
+      </w:pPr>
+      <w:rPr>
+        <w:rFonts w:ascii="Wingdings" w:hAnsi="Wingdings" w:hint="default"/>
+      </w:rPr>
+    </w:lvl>
+    <w:lvl w:ilvl="6" w:tplc="40090001" w:tentative="1">
+      <w:start w:val="1"/>
+      <w:numFmt w:val="bullet"/>
+      <w:lvlText w:val=""/>
+      <w:lvlJc w:val="left"/>
+      <w:pPr>
+        <w:ind w:left="5040" w:hanging="360"/>
+      </w:pPr>
+      <w:rPr>
+        <w:rFonts w:ascii="Symbol" w:hAnsi="Symbol" w:hint="default"/>
+      </w:rPr>
+    </w:lvl>
+    <w:lvl w:ilvl="7" w:tplc="40090003" w:tentative="1">
+      <w:start w:val="1"/>
+      <w:numFmt w:val="bullet"/>
+      <w:lvlText w:val="o"/>
+      <w:lvlJc w:val="left"/>
+      <w:pPr>
+        <w:ind w:left="5760" w:hanging="360"/>
+      </w:pPr>
+      <w:rPr>
+        <w:rFonts w:ascii="Courier New" w:hAnsi="Courier New" w:cs="Courier New" w:hint="default"/>
+      </w:rPr>
+    </w:lvl>
+    <w:lvl w:ilvl="8" w:tplc="40090005" w:tentative="1">
+      <w:start w:val="1"/>
+      <w:numFmt w:val="bullet"/>
+      <w:lvlText w:val=""/>
+      <w:lvlJc w:val="left"/>
+      <w:pPr>
+        <w:ind w:left="6480" w:hanging="360"/>
+      </w:pPr>
+      <w:rPr>
+        <w:rFonts w:ascii="Wingdings" w:hAnsi="Wingdings" w:hint="default"/>
+      </w:rPr>
+    </w:lvl>
+  </w:abstractNum>
+  <w:abstractNum w:abstractNumId="14">
     <w:nsid w:val="39D60330"/>
     <w:multiLevelType w:val="multilevel"/>
     <w:tmpl w:val="867E0FF0"/>
@@ -876,7 +3030,7 @@
       <w:lvlText w:val=""/>
       <w:lvlJc w:val="left"/>
       <w:pPr>
-        <w:ind w:left="360" w:hanging="360"/>
+        <w:ind w:left="927" w:hanging="360"/>
       </w:pPr>
       <w:rPr>
         <w:rFonts w:ascii="Symbol" w:hAnsi="Symbol" w:hint="default"/>
@@ -988,7 +3142,364 @@
       </w:rPr>
     </w:lvl>
   </w:abstractNum>
-  <w:abstractNum w:abstractNumId="11">
+  <w:abstractNum w:abstractNumId="15">
+    <w:nsid w:val="405F3E34"/>
+    <w:multiLevelType w:val="hybridMultilevel"/>
+    <w:tmpl w:val="0D54A19A"/>
+    <w:lvl w:ilvl="0" w:tplc="40090001">
+      <w:start w:val="1"/>
+      <w:numFmt w:val="bullet"/>
+      <w:lvlText w:val=""/>
+      <w:lvlJc w:val="left"/>
+      <w:pPr>
+        <w:ind w:left="720" w:hanging="360"/>
+      </w:pPr>
+      <w:rPr>
+        <w:rFonts w:ascii="Symbol" w:hAnsi="Symbol" w:hint="default"/>
+      </w:rPr>
+    </w:lvl>
+    <w:lvl w:ilvl="1" w:tplc="40090003" w:tentative="1">
+      <w:start w:val="1"/>
+      <w:numFmt w:val="bullet"/>
+      <w:lvlText w:val="o"/>
+      <w:lvlJc w:val="left"/>
+      <w:pPr>
+        <w:ind w:left="1440" w:hanging="360"/>
+      </w:pPr>
+      <w:rPr>
+        <w:rFonts w:ascii="Courier New" w:hAnsi="Courier New" w:cs="Courier New" w:hint="default"/>
+      </w:rPr>
+    </w:lvl>
+    <w:lvl w:ilvl="2" w:tplc="40090005" w:tentative="1">
+      <w:start w:val="1"/>
+      <w:numFmt w:val="bullet"/>
+      <w:lvlText w:val=""/>
+      <w:lvlJc w:val="left"/>
+      <w:pPr>
+        <w:ind w:left="2160" w:hanging="360"/>
+      </w:pPr>
+      <w:rPr>
+        <w:rFonts w:ascii="Wingdings" w:hAnsi="Wingdings" w:hint="default"/>
+      </w:rPr>
+    </w:lvl>
+    <w:lvl w:ilvl="3" w:tplc="40090001" w:tentative="1">
+      <w:start w:val="1"/>
+      <w:numFmt w:val="bullet"/>
+      <w:lvlText w:val=""/>
+      <w:lvlJc w:val="left"/>
+      <w:pPr>
+        <w:ind w:left="2880" w:hanging="360"/>
+      </w:pPr>
+      <w:rPr>
+        <w:rFonts w:ascii="Symbol" w:hAnsi="Symbol" w:hint="default"/>
+      </w:rPr>
+    </w:lvl>
+    <w:lvl w:ilvl="4" w:tplc="40090003" w:tentative="1">
+      <w:start w:val="1"/>
+      <w:numFmt w:val="bullet"/>
+      <w:lvlText w:val="o"/>
+      <w:lvlJc w:val="left"/>
+      <w:pPr>
+        <w:ind w:left="3600" w:hanging="360"/>
+      </w:pPr>
+      <w:rPr>
+        <w:rFonts w:ascii="Courier New" w:hAnsi="Courier New" w:cs="Courier New" w:hint="default"/>
+      </w:rPr>
+    </w:lvl>
+    <w:lvl w:ilvl="5" w:tplc="40090005" w:tentative="1">
+      <w:start w:val="1"/>
+      <w:numFmt w:val="bullet"/>
+      <w:lvlText w:val=""/>
+      <w:lvlJc w:val="left"/>
+      <w:pPr>
+        <w:ind w:left="4320" w:hanging="360"/>
+      </w:pPr>
+      <w:rPr>
+        <w:rFonts w:ascii="Wingdings" w:hAnsi="Wingdings" w:hint="default"/>
+      </w:rPr>
+    </w:lvl>
+    <w:lvl w:ilvl="6" w:tplc="40090001" w:tentative="1">
+      <w:start w:val="1"/>
+      <w:numFmt w:val="bullet"/>
+      <w:lvlText w:val=""/>
+      <w:lvlJc w:val="left"/>
+      <w:pPr>
+        <w:ind w:left="5040" w:hanging="360"/>
+      </w:pPr>
+      <w:rPr>
+        <w:rFonts w:ascii="Symbol" w:hAnsi="Symbol" w:hint="default"/>
+      </w:rPr>
+    </w:lvl>
+    <w:lvl w:ilvl="7" w:tplc="40090003" w:tentative="1">
+      <w:start w:val="1"/>
+      <w:numFmt w:val="bullet"/>
+      <w:lvlText w:val="o"/>
+      <w:lvlJc w:val="left"/>
+      <w:pPr>
+        <w:ind w:left="5760" w:hanging="360"/>
+      </w:pPr>
+      <w:rPr>
+        <w:rFonts w:ascii="Courier New" w:hAnsi="Courier New" w:cs="Courier New" w:hint="default"/>
+      </w:rPr>
+    </w:lvl>
+    <w:lvl w:ilvl="8" w:tplc="40090005" w:tentative="1">
+      <w:start w:val="1"/>
+      <w:numFmt w:val="bullet"/>
+      <w:lvlText w:val=""/>
+      <w:lvlJc w:val="left"/>
+      <w:pPr>
+        <w:ind w:left="6480" w:hanging="360"/>
+      </w:pPr>
+      <w:rPr>
+        <w:rFonts w:ascii="Wingdings" w:hAnsi="Wingdings" w:hint="default"/>
+      </w:rPr>
+    </w:lvl>
+  </w:abstractNum>
+  <w:abstractNum w:abstractNumId="16">
+    <w:nsid w:val="43B12944"/>
+    <w:multiLevelType w:val="multilevel"/>
+    <w:tmpl w:val="B7C2242E"/>
+    <w:lvl w:ilvl="0">
+      <w:start w:val="1"/>
+      <w:numFmt w:val="bullet"/>
+      <w:lvlText w:val=""/>
+      <w:lvlJc w:val="left"/>
+      <w:pPr>
+        <w:ind w:left="785" w:hanging="360"/>
+      </w:pPr>
+      <w:rPr>
+        <w:rFonts w:ascii="Symbol" w:hAnsi="Symbol" w:hint="default"/>
+        <w:color w:val="404040" w:themeColor="text1" w:themeTint="BF"/>
+      </w:rPr>
+    </w:lvl>
+    <w:lvl w:ilvl="1">
+      <w:start w:val="1"/>
+      <w:numFmt w:val="bullet"/>
+      <w:lvlText w:val=""/>
+      <w:lvlJc w:val="left"/>
+      <w:pPr>
+        <w:ind w:left="578" w:hanging="360"/>
+      </w:pPr>
+      <w:rPr>
+        <w:rFonts w:ascii="Symbol" w:hAnsi="Symbol" w:hint="default"/>
+        <w:color w:val="404040" w:themeColor="text1" w:themeTint="BF"/>
+      </w:rPr>
+    </w:lvl>
+    <w:lvl w:ilvl="2">
+      <w:start w:val="1"/>
+      <w:numFmt w:val="bullet"/>
+      <w:lvlText w:val=""/>
+      <w:lvlJc w:val="left"/>
+      <w:pPr>
+        <w:ind w:left="938" w:hanging="360"/>
+      </w:pPr>
+      <w:rPr>
+        <w:rFonts w:ascii="Symbol" w:hAnsi="Symbol" w:hint="default"/>
+        <w:color w:val="404040" w:themeColor="text1" w:themeTint="BF"/>
+      </w:rPr>
+    </w:lvl>
+    <w:lvl w:ilvl="3">
+      <w:start w:val="1"/>
+      <w:numFmt w:val="bullet"/>
+      <w:lvlText w:val=""/>
+      <w:lvlJc w:val="left"/>
+      <w:pPr>
+        <w:ind w:left="1298" w:hanging="360"/>
+      </w:pPr>
+      <w:rPr>
+        <w:rFonts w:ascii="Symbol" w:hAnsi="Symbol" w:hint="default"/>
+        <w:color w:val="auto"/>
+      </w:rPr>
+    </w:lvl>
+    <w:lvl w:ilvl="4">
+      <w:start w:val="1"/>
+      <w:numFmt w:val="bullet"/>
+      <w:lvlText w:val=""/>
+      <w:lvlJc w:val="left"/>
+      <w:pPr>
+        <w:ind w:left="1658" w:hanging="360"/>
+      </w:pPr>
+      <w:rPr>
+        <w:rFonts w:ascii="Symbol" w:hAnsi="Symbol" w:hint="default"/>
+        <w:color w:val="auto"/>
+      </w:rPr>
+    </w:lvl>
+    <w:lvl w:ilvl="5">
+      <w:start w:val="1"/>
+      <w:numFmt w:val="bullet"/>
+      <w:lvlText w:val=""/>
+      <w:lvlJc w:val="left"/>
+      <w:pPr>
+        <w:ind w:left="2018" w:hanging="360"/>
+      </w:pPr>
+      <w:rPr>
+        <w:rFonts w:ascii="Symbol" w:hAnsi="Symbol" w:hint="default"/>
+        <w:color w:val="auto"/>
+      </w:rPr>
+    </w:lvl>
+    <w:lvl w:ilvl="6">
+      <w:start w:val="1"/>
+      <w:numFmt w:val="bullet"/>
+      <w:lvlText w:val=""/>
+      <w:lvlJc w:val="left"/>
+      <w:pPr>
+        <w:ind w:left="2378" w:hanging="360"/>
+      </w:pPr>
+      <w:rPr>
+        <w:rFonts w:ascii="Symbol" w:hAnsi="Symbol" w:hint="default"/>
+        <w:color w:val="auto"/>
+      </w:rPr>
+    </w:lvl>
+    <w:lvl w:ilvl="7">
+      <w:start w:val="1"/>
+      <w:numFmt w:val="bullet"/>
+      <w:lvlText w:val=""/>
+      <w:lvlJc w:val="left"/>
+      <w:pPr>
+        <w:ind w:left="2738" w:hanging="360"/>
+      </w:pPr>
+      <w:rPr>
+        <w:rFonts w:ascii="Symbol" w:hAnsi="Symbol" w:hint="default"/>
+        <w:color w:val="auto"/>
+      </w:rPr>
+    </w:lvl>
+    <w:lvl w:ilvl="8">
+      <w:start w:val="1"/>
+      <w:numFmt w:val="bullet"/>
+      <w:lvlText w:val=""/>
+      <w:lvlJc w:val="left"/>
+      <w:pPr>
+        <w:ind w:left="3098" w:hanging="360"/>
+      </w:pPr>
+      <w:rPr>
+        <w:rFonts w:ascii="Symbol" w:hAnsi="Symbol" w:hint="default"/>
+        <w:color w:val="auto"/>
+      </w:rPr>
+    </w:lvl>
+  </w:abstractNum>
+  <w:abstractNum w:abstractNumId="17">
+    <w:nsid w:val="4AC80F2A"/>
+    <w:multiLevelType w:val="multilevel"/>
+    <w:tmpl w:val="D7BCD11E"/>
+    <w:lvl w:ilvl="0">
+      <w:start w:val="1"/>
+      <w:numFmt w:val="bullet"/>
+      <w:lvlText w:val=""/>
+      <w:lvlJc w:val="left"/>
+      <w:pPr>
+        <w:ind w:left="785" w:hanging="360"/>
+      </w:pPr>
+      <w:rPr>
+        <w:rFonts w:ascii="Symbol" w:hAnsi="Symbol" w:hint="default"/>
+        <w:color w:val="404040" w:themeColor="text1" w:themeTint="BF"/>
+      </w:rPr>
+    </w:lvl>
+    <w:lvl w:ilvl="1">
+      <w:start w:val="1"/>
+      <w:numFmt w:val="bullet"/>
+      <w:lvlText w:val=""/>
+      <w:lvlJc w:val="left"/>
+      <w:pPr>
+        <w:ind w:left="295" w:hanging="360"/>
+      </w:pPr>
+      <w:rPr>
+        <w:rFonts w:ascii="Symbol" w:hAnsi="Symbol" w:hint="default"/>
+        <w:color w:val="404040" w:themeColor="text1" w:themeTint="BF"/>
+      </w:rPr>
+    </w:lvl>
+    <w:lvl w:ilvl="2">
+      <w:start w:val="1"/>
+      <w:numFmt w:val="bullet"/>
+      <w:lvlText w:val=""/>
+      <w:lvlJc w:val="left"/>
+      <w:pPr>
+        <w:ind w:left="655" w:hanging="360"/>
+      </w:pPr>
+      <w:rPr>
+        <w:rFonts w:ascii="Symbol" w:hAnsi="Symbol" w:hint="default"/>
+        <w:color w:val="404040" w:themeColor="text1" w:themeTint="BF"/>
+      </w:rPr>
+    </w:lvl>
+    <w:lvl w:ilvl="3">
+      <w:start w:val="1"/>
+      <w:numFmt w:val="bullet"/>
+      <w:lvlText w:val=""/>
+      <w:lvlJc w:val="left"/>
+      <w:pPr>
+        <w:ind w:left="1015" w:hanging="360"/>
+      </w:pPr>
+      <w:rPr>
+        <w:rFonts w:ascii="Symbol" w:hAnsi="Symbol" w:hint="default"/>
+        <w:color w:val="auto"/>
+      </w:rPr>
+    </w:lvl>
+    <w:lvl w:ilvl="4">
+      <w:start w:val="1"/>
+      <w:numFmt w:val="bullet"/>
+      <w:lvlText w:val=""/>
+      <w:lvlJc w:val="left"/>
+      <w:pPr>
+        <w:ind w:left="1375" w:hanging="360"/>
+      </w:pPr>
+      <w:rPr>
+        <w:rFonts w:ascii="Symbol" w:hAnsi="Symbol" w:hint="default"/>
+        <w:color w:val="auto"/>
+      </w:rPr>
+    </w:lvl>
+    <w:lvl w:ilvl="5">
+      <w:start w:val="1"/>
+      <w:numFmt w:val="bullet"/>
+      <w:lvlText w:val=""/>
+      <w:lvlJc w:val="left"/>
+      <w:pPr>
+        <w:ind w:left="1735" w:hanging="360"/>
+      </w:pPr>
+      <w:rPr>
+        <w:rFonts w:ascii="Symbol" w:hAnsi="Symbol" w:hint="default"/>
+        <w:color w:val="auto"/>
+      </w:rPr>
+    </w:lvl>
+    <w:lvl w:ilvl="6">
+      <w:start w:val="1"/>
+      <w:numFmt w:val="bullet"/>
+      <w:lvlText w:val=""/>
+      <w:lvlJc w:val="left"/>
+      <w:pPr>
+        <w:ind w:left="2095" w:hanging="360"/>
+      </w:pPr>
+      <w:rPr>
+        <w:rFonts w:ascii="Symbol" w:hAnsi="Symbol" w:hint="default"/>
+        <w:color w:val="auto"/>
+      </w:rPr>
+    </w:lvl>
+    <w:lvl w:ilvl="7">
+      <w:start w:val="1"/>
+      <w:numFmt w:val="bullet"/>
+      <w:lvlText w:val=""/>
+      <w:lvlJc w:val="left"/>
+      <w:pPr>
+        <w:ind w:left="2455" w:hanging="360"/>
+      </w:pPr>
+      <w:rPr>
+        <w:rFonts w:ascii="Symbol" w:hAnsi="Symbol" w:hint="default"/>
+        <w:color w:val="auto"/>
+      </w:rPr>
+    </w:lvl>
+    <w:lvl w:ilvl="8">
+      <w:start w:val="1"/>
+      <w:numFmt w:val="bullet"/>
+      <w:lvlText w:val=""/>
+      <w:lvlJc w:val="left"/>
+      <w:pPr>
+        <w:ind w:left="2815" w:hanging="360"/>
+      </w:pPr>
+      <w:rPr>
+        <w:rFonts w:ascii="Symbol" w:hAnsi="Symbol" w:hint="default"/>
+        <w:color w:val="auto"/>
+      </w:rPr>
+    </w:lvl>
+  </w:abstractNum>
+  <w:abstractNum w:abstractNumId="18">
     <w:nsid w:val="50702048"/>
     <w:multiLevelType w:val="hybridMultilevel"/>
     <w:tmpl w:val="658AB4F0"/>
@@ -1095,6 +3606,119 @@
       <w:lvlJc w:val="left"/>
       <w:pPr>
         <w:ind w:left="6120" w:hanging="360"/>
+      </w:pPr>
+      <w:rPr>
+        <w:rFonts w:ascii="Wingdings" w:hAnsi="Wingdings" w:hint="default"/>
+      </w:rPr>
+    </w:lvl>
+  </w:abstractNum>
+  <w:abstractNum w:abstractNumId="19">
+    <w:nsid w:val="6C030CE1"/>
+    <w:multiLevelType w:val="hybridMultilevel"/>
+    <w:tmpl w:val="705C0A80"/>
+    <w:lvl w:ilvl="0" w:tplc="40090001">
+      <w:start w:val="1"/>
+      <w:numFmt w:val="bullet"/>
+      <w:lvlText w:val=""/>
+      <w:lvlJc w:val="left"/>
+      <w:pPr>
+        <w:ind w:left="720" w:hanging="360"/>
+      </w:pPr>
+      <w:rPr>
+        <w:rFonts w:ascii="Symbol" w:hAnsi="Symbol" w:hint="default"/>
+      </w:rPr>
+    </w:lvl>
+    <w:lvl w:ilvl="1" w:tplc="40090003" w:tentative="1">
+      <w:start w:val="1"/>
+      <w:numFmt w:val="bullet"/>
+      <w:lvlText w:val="o"/>
+      <w:lvlJc w:val="left"/>
+      <w:pPr>
+        <w:ind w:left="1440" w:hanging="360"/>
+      </w:pPr>
+      <w:rPr>
+        <w:rFonts w:ascii="Courier New" w:hAnsi="Courier New" w:cs="Courier New" w:hint="default"/>
+      </w:rPr>
+    </w:lvl>
+    <w:lvl w:ilvl="2" w:tplc="40090005" w:tentative="1">
+      <w:start w:val="1"/>
+      <w:numFmt w:val="bullet"/>
+      <w:lvlText w:val=""/>
+      <w:lvlJc w:val="left"/>
+      <w:pPr>
+        <w:ind w:left="2160" w:hanging="360"/>
+      </w:pPr>
+      <w:rPr>
+        <w:rFonts w:ascii="Wingdings" w:hAnsi="Wingdings" w:hint="default"/>
+      </w:rPr>
+    </w:lvl>
+    <w:lvl w:ilvl="3" w:tplc="40090001" w:tentative="1">
+      <w:start w:val="1"/>
+      <w:numFmt w:val="bullet"/>
+      <w:lvlText w:val=""/>
+      <w:lvlJc w:val="left"/>
+      <w:pPr>
+        <w:ind w:left="2880" w:hanging="360"/>
+      </w:pPr>
+      <w:rPr>
+        <w:rFonts w:ascii="Symbol" w:hAnsi="Symbol" w:hint="default"/>
+      </w:rPr>
+    </w:lvl>
+    <w:lvl w:ilvl="4" w:tplc="40090003" w:tentative="1">
+      <w:start w:val="1"/>
+      <w:numFmt w:val="bullet"/>
+      <w:lvlText w:val="o"/>
+      <w:lvlJc w:val="left"/>
+      <w:pPr>
+        <w:ind w:left="3600" w:hanging="360"/>
+      </w:pPr>
+      <w:rPr>
+        <w:rFonts w:ascii="Courier New" w:hAnsi="Courier New" w:cs="Courier New" w:hint="default"/>
+      </w:rPr>
+    </w:lvl>
+    <w:lvl w:ilvl="5" w:tplc="40090005" w:tentative="1">
+      <w:start w:val="1"/>
+      <w:numFmt w:val="bullet"/>
+      <w:lvlText w:val=""/>
+      <w:lvlJc w:val="left"/>
+      <w:pPr>
+        <w:ind w:left="4320" w:hanging="360"/>
+      </w:pPr>
+      <w:rPr>
+        <w:rFonts w:ascii="Wingdings" w:hAnsi="Wingdings" w:hint="default"/>
+      </w:rPr>
+    </w:lvl>
+    <w:lvl w:ilvl="6" w:tplc="40090001" w:tentative="1">
+      <w:start w:val="1"/>
+      <w:numFmt w:val="bullet"/>
+      <w:lvlText w:val=""/>
+      <w:lvlJc w:val="left"/>
+      <w:pPr>
+        <w:ind w:left="5040" w:hanging="360"/>
+      </w:pPr>
+      <w:rPr>
+        <w:rFonts w:ascii="Symbol" w:hAnsi="Symbol" w:hint="default"/>
+      </w:rPr>
+    </w:lvl>
+    <w:lvl w:ilvl="7" w:tplc="40090003" w:tentative="1">
+      <w:start w:val="1"/>
+      <w:numFmt w:val="bullet"/>
+      <w:lvlText w:val="o"/>
+      <w:lvlJc w:val="left"/>
+      <w:pPr>
+        <w:ind w:left="5760" w:hanging="360"/>
+      </w:pPr>
+      <w:rPr>
+        <w:rFonts w:ascii="Courier New" w:hAnsi="Courier New" w:cs="Courier New" w:hint="default"/>
+      </w:rPr>
+    </w:lvl>
+    <w:lvl w:ilvl="8" w:tplc="40090005" w:tentative="1">
+      <w:start w:val="1"/>
+      <w:numFmt w:val="bullet"/>
+      <w:lvlText w:val=""/>
+      <w:lvlJc w:val="left"/>
+      <w:pPr>
+        <w:ind w:left="6480" w:hanging="360"/>
       </w:pPr>
       <w:rPr>
         <w:rFonts w:ascii="Wingdings" w:hAnsi="Wingdings" w:hint="default"/>
@@ -1150,10 +3774,10 @@
     <w:abstractNumId w:val="0"/>
   </w:num>
   <w:num w:numId="14">
-    <w:abstractNumId w:val="10"/>
+    <w:abstractNumId w:val="14"/>
   </w:num>
   <w:num w:numId="15">
-    <w:abstractNumId w:val="10"/>
+    <w:abstractNumId w:val="14"/>
     <w:lvlOverride w:ilvl="0">
       <w:lvl w:ilvl="0">
         <w:start w:val="1"/>
@@ -1292,7 +3916,7 @@
     </w:lvlOverride>
   </w:num>
   <w:num w:numId="16">
-    <w:abstractNumId w:val="10"/>
+    <w:abstractNumId w:val="14"/>
     <w:lvlOverride w:ilvl="0">
       <w:lvl w:ilvl="0">
         <w:start w:val="1"/>
@@ -1431,7 +4055,7 @@
     </w:lvlOverride>
   </w:num>
   <w:num w:numId="17">
-    <w:abstractNumId w:val="10"/>
+    <w:abstractNumId w:val="14"/>
     <w:lvlOverride w:ilvl="0">
       <w:lvl w:ilvl="0">
         <w:start w:val="1"/>
@@ -1570,7 +4194,7 @@
     </w:lvlOverride>
   </w:num>
   <w:num w:numId="18">
-    <w:abstractNumId w:val="10"/>
+    <w:abstractNumId w:val="14"/>
     <w:lvlOverride w:ilvl="0">
       <w:lvl w:ilvl="0">
         <w:start w:val="1"/>
@@ -1709,7 +4333,31 @@
     </w:lvlOverride>
   </w:num>
   <w:num w:numId="19">
+    <w:abstractNumId w:val="18"/>
+  </w:num>
+  <w:num w:numId="20">
+    <w:abstractNumId w:val="15"/>
+  </w:num>
+  <w:num w:numId="21">
     <w:abstractNumId w:val="11"/>
+  </w:num>
+  <w:num w:numId="22">
+    <w:abstractNumId w:val="10"/>
+  </w:num>
+  <w:num w:numId="23">
+    <w:abstractNumId w:val="17"/>
+  </w:num>
+  <w:num w:numId="24">
+    <w:abstractNumId w:val="16"/>
+  </w:num>
+  <w:num w:numId="25">
+    <w:abstractNumId w:val="13"/>
+  </w:num>
+  <w:num w:numId="26">
+    <w:abstractNumId w:val="12"/>
+  </w:num>
+  <w:num w:numId="27">
+    <w:abstractNumId w:val="19"/>
   </w:num>
 </w:numbering>
 </file>
@@ -2160,7 +4808,6 @@
     <w:next w:val="Normal"/>
     <w:link w:val="Heading3Char"/>
     <w:uiPriority w:val="9"/>
-    <w:semiHidden/>
     <w:unhideWhenUsed/>
     <w:qFormat/>
     <w:rsid w:val="00CC75DB"/>
@@ -2391,6 +5038,7 @@
         <w:numId w:val="14"/>
       </w:numPr>
       <w:spacing w:after="80"/>
+      <w:ind w:left="360"/>
     </w:pPr>
   </w:style>
   <w:style w:type="paragraph" w:styleId="Header">
@@ -10860,7 +13508,6 @@
     <w:basedOn w:val="DefaultParagraphFont"/>
     <w:link w:val="Heading3"/>
     <w:uiPriority w:val="9"/>
-    <w:semiHidden/>
     <w:rsid w:val="00CC75DB"/>
     <w:rPr>
       <w:rFonts w:asciiTheme="majorHAnsi" w:eastAsiaTheme="majorEastAsia" w:hAnsiTheme="majorHAnsi" w:cstheme="majorBidi"/>
@@ -28859,32 +31506,6 @@
           </w:pPr>
           <w:r>
             <w:t>Your Name</w:t>
-          </w:r>
-        </w:p>
-      </w:docPartBody>
-    </w:docPart>
-    <w:docPart>
-      <w:docPartPr>
-        <w:name w:val="49C016DB9F164D7EA32C2E1EF862D6C7"/>
-        <w:category>
-          <w:name w:val="General"/>
-          <w:gallery w:val="placeholder"/>
-        </w:category>
-        <w:types>
-          <w:type w:val="bbPlcHdr"/>
-        </w:types>
-        <w:behaviors>
-          <w:behavior w:val="content"/>
-        </w:behaviors>
-        <w:guid w:val="{8BAD4B6E-3102-4BA3-9A5E-A57E06C25F6B}"/>
-      </w:docPartPr>
-      <w:docPartBody>
-        <w:p>
-          <w:pPr>
-            <w:pStyle w:val="49C016DB9F164D7EA32C2E1EF862D6C7"/>
-          </w:pPr>
-          <w:r>
-            <w:t>Education</w:t>
           </w:r>
         </w:p>
       </w:docPartBody>
@@ -28942,9 +31563,8 @@
     <w:panose1 w:val="020B0502040204020203"/>
     <w:charset w:val="00"/>
     <w:family w:val="swiss"/>
-    <w:notTrueType/>
     <w:pitch w:val="variable"/>
-    <w:sig w:usb0="00000003" w:usb1="00000000" w:usb2="00000000" w:usb3="00000000" w:csb0="00000001" w:csb1="00000000"/>
+    <w:sig w:usb0="E4002EFF" w:usb1="C000E47F" w:usb2="00000009" w:usb3="00000000" w:csb0="000001FF" w:csb1="00000000"/>
   </w:font>
   <w:font w:name="MS Mincho">
     <w:altName w:val="ＭＳ 明朝"/>
@@ -29003,8 +31623,11 @@
     <w:rsid w:val="00966A2A"/>
     <w:rsid w:val="00991EC8"/>
     <w:rsid w:val="00A22AAC"/>
+    <w:rsid w:val="00A26762"/>
+    <w:rsid w:val="00AE5470"/>
     <w:rsid w:val="00B17E0C"/>
     <w:rsid w:val="00BB262B"/>
+    <w:rsid w:val="00C663CD"/>
     <w:rsid w:val="00D34903"/>
     <w:rsid w:val="00D851F5"/>
     <w:rsid w:val="00DA0A99"/>
@@ -29566,6 +32189,14 @@
     <w:name w:val="4CCB15B1F0554E35ACB065D90EB811EB"/>
     <w:rsid w:val="00D34903"/>
   </w:style>
+  <w:style w:type="paragraph" w:customStyle="1" w:styleId="22FDF0881106462BA21985D0D837DB7F">
+    <w:name w:val="22FDF0881106462BA21985D0D837DB7F"/>
+    <w:rsid w:val="00A26762"/>
+  </w:style>
+  <w:style w:type="paragraph" w:customStyle="1" w:styleId="8339A683579C40388D9438398173528D">
+    <w:name w:val="8339A683579C40388D9438398173528D"/>
+    <w:rsid w:val="00A26762"/>
+  </w:style>
 </w:styles>
 </file>
 
@@ -29782,7 +32413,7 @@
 </file>
 
 <file path=customXml/itemProps1.xml><?xml version="1.0" encoding="utf-8"?>
-<ds:datastoreItem xmlns:ds="http://schemas.openxmlformats.org/officeDocument/2006/customXml" ds:itemID="{69B7B9B2-4D96-4EC3-9A29-CA083054C07C}">
+<ds:datastoreItem xmlns:ds="http://schemas.openxmlformats.org/officeDocument/2006/customXml" ds:itemID="{0A9BF9E5-E762-4AC6-906B-C289186047C4}">
   <ds:schemaRefs>
     <ds:schemaRef ds:uri="http://schemas.openxmlformats.org/officeDocument/2006/bibliography"/>
   </ds:schemaRefs>

</xml_diff>